<commit_message>
CLINIC MANAGEMENT ANALYSIS VERSION 1.1 BY TAHA AYAZ MERCHANT
</commit_message>
<xml_diff>
--- a/clinic management analysis/Clinic management system.docx
+++ b/clinic management analysis/Clinic management system.docx
@@ -1,6 +1,6 @@
 
 <file path=word/document.xml><?xml version="1.0" encoding="utf-8"?>
-<w:document xmlns:wpc="http://schemas.microsoft.com/office/word/2010/wordprocessingCanvas" xmlns:mc="http://schemas.openxmlformats.org/markup-compatibility/2006" xmlns:o="urn:schemas-microsoft-com:office:office" xmlns:r="http://schemas.openxmlformats.org/officeDocument/2006/relationships" xmlns:m="http://schemas.openxmlformats.org/officeDocument/2006/math" xmlns:v="urn:schemas-microsoft-com:vml" xmlns:wp14="http://schemas.microsoft.com/office/word/2010/wordprocessingDrawing" xmlns:wp="http://schemas.openxmlformats.org/drawingml/2006/wordprocessingDrawing" xmlns:w10="urn:schemas-microsoft-com:office:word" xmlns:w="http://schemas.openxmlformats.org/wordprocessingml/2006/main" xmlns:w14="http://schemas.microsoft.com/office/word/2010/wordml" xmlns:w15="http://schemas.microsoft.com/office/word/2012/wordml" xmlns:wpg="http://schemas.microsoft.com/office/word/2010/wordprocessingGroup" xmlns:wpi="http://schemas.microsoft.com/office/word/2010/wordprocessingInk" xmlns:wne="http://schemas.microsoft.com/office/word/2006/wordml" xmlns:wps="http://schemas.microsoft.com/office/word/2010/wordprocessingShape" mc:Ignorable="w14 w15 wp14">
+<w:document xmlns:wpc="http://schemas.microsoft.com/office/word/2010/wordprocessingCanvas" xmlns:cx="http://schemas.microsoft.com/office/drawing/2014/chartex" xmlns:cx1="http://schemas.microsoft.com/office/drawing/2015/9/8/chartex" xmlns:mc="http://schemas.openxmlformats.org/markup-compatibility/2006" xmlns:o="urn:schemas-microsoft-com:office:office" xmlns:r="http://schemas.openxmlformats.org/officeDocument/2006/relationships" xmlns:m="http://schemas.openxmlformats.org/officeDocument/2006/math" xmlns:v="urn:schemas-microsoft-com:vml" xmlns:wp14="http://schemas.microsoft.com/office/word/2010/wordprocessingDrawing" xmlns:wp="http://schemas.openxmlformats.org/drawingml/2006/wordprocessingDrawing" xmlns:w10="urn:schemas-microsoft-com:office:word" xmlns:w="http://schemas.openxmlformats.org/wordprocessingml/2006/main" xmlns:w14="http://schemas.microsoft.com/office/word/2010/wordml" xmlns:w15="http://schemas.microsoft.com/office/word/2012/wordml" xmlns:w16se="http://schemas.microsoft.com/office/word/2015/wordml/symex" xmlns:wpg="http://schemas.microsoft.com/office/word/2010/wordprocessingGroup" xmlns:wpi="http://schemas.microsoft.com/office/word/2010/wordprocessingInk" xmlns:wne="http://schemas.microsoft.com/office/word/2006/wordml" xmlns:wps="http://schemas.microsoft.com/office/word/2010/wordprocessingShape" mc:Ignorable="w14 w15 w16se wp14">
   <w:body>
     <w:p>
       <w:pPr>
@@ -78,19 +78,21 @@
         </w:rPr>
         <w:t xml:space="preserve">and these details will need to be saved in database. The appointments are then passed to the doctor who can then view the patient appointment and then treat the patient. The doctor then prescribes medicines that are stored in the pharmacy where patient goes to get the </w:t>
       </w:r>
-      <w:r>
-        <w:rPr>
-          <w:sz w:val="24"/>
-          <w:szCs w:val="32"/>
-        </w:rPr>
-        <w:t xml:space="preserve">medicine. </w:t>
-      </w:r>
-      <w:r>
-        <w:rPr>
-          <w:sz w:val="24"/>
-          <w:szCs w:val="32"/>
-        </w:rPr>
-        <w:t xml:space="preserve">The pharmacy then gives medicines to the patient where a bill gets generated that goes to the receptionist and patient pays the bill. The project is developed by using C# </w:t>
+      <w:proofErr w:type="gramStart"/>
+      <w:r>
+        <w:rPr>
+          <w:sz w:val="24"/>
+          <w:szCs w:val="32"/>
+        </w:rPr>
+        <w:t>medicine .</w:t>
+      </w:r>
+      <w:proofErr w:type="gramEnd"/>
+      <w:r>
+        <w:rPr>
+          <w:sz w:val="24"/>
+          <w:szCs w:val="32"/>
+        </w:rPr>
+        <w:t xml:space="preserve"> The pharmacy then gives medicines to the patient where a bill gets generated that goes to the receptionist and patient pays the bill. The project is developed by using C# </w:t>
       </w:r>
       <w:r>
         <w:rPr>
@@ -118,7 +120,23 @@
           <w:sz w:val="24"/>
           <w:szCs w:val="32"/>
         </w:rPr>
-        <w:t xml:space="preserve"> sql server </w:t>
+        <w:t xml:space="preserve"> </w:t>
+      </w:r>
+      <w:proofErr w:type="spellStart"/>
+      <w:r>
+        <w:rPr>
+          <w:sz w:val="24"/>
+          <w:szCs w:val="32"/>
+        </w:rPr>
+        <w:t>sql</w:t>
+      </w:r>
+      <w:proofErr w:type="spellEnd"/>
+      <w:r>
+        <w:rPr>
+          <w:sz w:val="24"/>
+          <w:szCs w:val="32"/>
+        </w:rPr>
+        <w:t xml:space="preserve"> server </w:t>
       </w:r>
     </w:p>
     <w:p>
@@ -492,12 +510,21 @@
           <w:szCs w:val="32"/>
         </w:rPr>
       </w:pPr>
-      <w:r>
-        <w:rPr>
-          <w:sz w:val="24"/>
-          <w:szCs w:val="32"/>
-        </w:rPr>
-        <w:t>Sql server 2008</w:t>
+      <w:proofErr w:type="spellStart"/>
+      <w:r>
+        <w:rPr>
+          <w:sz w:val="24"/>
+          <w:szCs w:val="32"/>
+        </w:rPr>
+        <w:t>Sql</w:t>
+      </w:r>
+      <w:proofErr w:type="spellEnd"/>
+      <w:r>
+        <w:rPr>
+          <w:sz w:val="24"/>
+          <w:szCs w:val="32"/>
+        </w:rPr>
+        <w:t xml:space="preserve"> server 2008</w:t>
       </w:r>
     </w:p>
     <w:p>
@@ -822,7 +849,7 @@
           <v:shape id="_x0000_i1025" type="#_x0000_t75" style="width:146.25pt;height:647.25pt" o:ole="">
             <v:imagedata r:id="rId5" o:title=""/>
           </v:shape>
-          <o:OLEObject Type="Embed" ProgID="Visio.Drawing.15" ShapeID="_x0000_i1025" DrawAspect="Content" ObjectID="_1577018321" r:id="rId6"/>
+          <o:OLEObject Type="Embed" ProgID="Visio.Drawing.15" ShapeID="_x0000_i1025" DrawAspect="Content" ObjectID="_1577042126" r:id="rId6"/>
         </w:object>
       </w:r>
     </w:p>
@@ -897,7 +924,7 @@
           <v:shape id="_x0000_i1026" type="#_x0000_t75" style="width:109.5pt;height:465pt" o:ole="">
             <v:imagedata r:id="rId7" o:title=""/>
           </v:shape>
-          <o:OLEObject Type="Embed" ProgID="Visio.Drawing.15" ShapeID="_x0000_i1026" DrawAspect="Content" ObjectID="_1577018322" r:id="rId8"/>
+          <o:OLEObject Type="Embed" ProgID="Visio.Drawing.15" ShapeID="_x0000_i1026" DrawAspect="Content" ObjectID="_1577042127" r:id="rId8"/>
         </w:object>
       </w:r>
     </w:p>
@@ -992,24 +1019,6 @@
     </w:p>
     <w:p>
       <w:pPr>
-        <w:pStyle w:val="ListParagraph"/>
-        <w:numPr>
-          <w:ilvl w:val="0"/>
-          <w:numId w:val="10"/>
-        </w:numPr>
-        <w:rPr>
-          <w:sz w:val="24"/>
-        </w:rPr>
-      </w:pPr>
-      <w:r>
-        <w:rPr>
-          <w:sz w:val="24"/>
-        </w:rPr>
-        <w:t xml:space="preserve">Search patient </w:t>
-      </w:r>
-    </w:p>
-    <w:p>
-      <w:pPr>
         <w:rPr>
           <w:sz w:val="20"/>
         </w:rPr>
@@ -1198,28 +1207,99 @@
     </w:p>
     <w:p>
       <w:pPr>
-        <w:pStyle w:val="ListParagraph"/>
-        <w:numPr>
-          <w:ilvl w:val="0"/>
-          <w:numId w:val="6"/>
-        </w:numPr>
-        <w:rPr>
-          <w:sz w:val="24"/>
-          <w:szCs w:val="32"/>
-        </w:rPr>
-      </w:pPr>
-      <w:r>
-        <w:rPr>
-          <w:sz w:val="24"/>
-          <w:szCs w:val="32"/>
-        </w:rPr>
-        <w:t xml:space="preserve">Update appointment </w:t>
+        <w:rPr>
+          <w:sz w:val="24"/>
+          <w:szCs w:val="32"/>
+        </w:rPr>
+      </w:pPr>
+    </w:p>
+    <w:p>
+      <w:pPr>
+        <w:rPr>
+          <w:sz w:val="24"/>
+          <w:szCs w:val="32"/>
+        </w:rPr>
+      </w:pPr>
+      <w:r>
+        <w:rPr>
+          <w:b/>
+          <w:sz w:val="32"/>
+          <w:szCs w:val="32"/>
+        </w:rPr>
+        <w:t>Pharmacist privileges</w:t>
+      </w:r>
+      <w:r>
+        <w:rPr>
+          <w:sz w:val="24"/>
+          <w:szCs w:val="32"/>
+        </w:rPr>
+        <w:t>:</w:t>
       </w:r>
       <w:bookmarkStart w:id="0" w:name="_GoBack"/>
       <w:bookmarkEnd w:id="0"/>
     </w:p>
     <w:p>
       <w:pPr>
+        <w:pStyle w:val="ListParagraph"/>
+        <w:numPr>
+          <w:ilvl w:val="0"/>
+          <w:numId w:val="14"/>
+        </w:numPr>
+        <w:rPr>
+          <w:sz w:val="24"/>
+          <w:szCs w:val="32"/>
+        </w:rPr>
+      </w:pPr>
+      <w:r>
+        <w:rPr>
+          <w:sz w:val="24"/>
+          <w:szCs w:val="32"/>
+        </w:rPr>
+        <w:t>View Medicine</w:t>
+      </w:r>
+    </w:p>
+    <w:p>
+      <w:pPr>
+        <w:pStyle w:val="ListParagraph"/>
+        <w:numPr>
+          <w:ilvl w:val="0"/>
+          <w:numId w:val="14"/>
+        </w:numPr>
+        <w:rPr>
+          <w:sz w:val="24"/>
+          <w:szCs w:val="32"/>
+        </w:rPr>
+      </w:pPr>
+      <w:r>
+        <w:rPr>
+          <w:sz w:val="24"/>
+          <w:szCs w:val="32"/>
+        </w:rPr>
+        <w:t>Update medicine</w:t>
+      </w:r>
+    </w:p>
+    <w:p>
+      <w:pPr>
+        <w:pStyle w:val="ListParagraph"/>
+        <w:numPr>
+          <w:ilvl w:val="0"/>
+          <w:numId w:val="14"/>
+        </w:numPr>
+        <w:rPr>
+          <w:sz w:val="24"/>
+          <w:szCs w:val="32"/>
+        </w:rPr>
+      </w:pPr>
+      <w:r>
+        <w:rPr>
+          <w:sz w:val="24"/>
+          <w:szCs w:val="32"/>
+        </w:rPr>
+        <w:t>Insert medicine</w:t>
+      </w:r>
+    </w:p>
+    <w:p>
+      <w:pPr>
         <w:rPr>
           <w:sz w:val="32"/>
           <w:szCs w:val="32"/>
@@ -1380,26 +1460,6 @@
           <w:szCs w:val="32"/>
         </w:rPr>
         <w:t>Prescribe medicine</w:t>
-      </w:r>
-    </w:p>
-    <w:p>
-      <w:pPr>
-        <w:pStyle w:val="ListParagraph"/>
-        <w:numPr>
-          <w:ilvl w:val="0"/>
-          <w:numId w:val="9"/>
-        </w:numPr>
-        <w:rPr>
-          <w:sz w:val="24"/>
-          <w:szCs w:val="32"/>
-        </w:rPr>
-      </w:pPr>
-      <w:r>
-        <w:rPr>
-          <w:sz w:val="24"/>
-          <w:szCs w:val="32"/>
-        </w:rPr>
-        <w:t>View patient information</w:t>
       </w:r>
     </w:p>
     <w:p>
@@ -1426,7 +1486,7 @@
           <v:shape id="_x0000_i1027" type="#_x0000_t75" style="width:240.75pt;height:647.25pt" o:ole="">
             <v:imagedata r:id="rId9" o:title=""/>
           </v:shape>
-          <o:OLEObject Type="Embed" ProgID="Visio.Drawing.15" ShapeID="_x0000_i1027" DrawAspect="Content" ObjectID="_1577018323" r:id="rId10"/>
+          <o:OLEObject Type="Embed" ProgID="Visio.Drawing.15" ShapeID="_x0000_i1027" DrawAspect="Content" ObjectID="_1577042128" r:id="rId10"/>
         </w:object>
       </w:r>
     </w:p>
@@ -1638,782 +1698,6 @@
         </w:rPr>
         <w:t>Prompt user if any information has been updated an whether correct information is updated in their text fields</w:t>
       </w:r>
-    </w:p>
-    <w:p>
-      <w:pPr>
-        <w:pStyle w:val="ListParagraph"/>
-        <w:numPr>
-          <w:ilvl w:val="0"/>
-          <w:numId w:val="13"/>
-        </w:numPr>
-        <w:rPr>
-          <w:sz w:val="24"/>
-          <w:szCs w:val="32"/>
-        </w:rPr>
-      </w:pPr>
-      <w:r>
-        <w:rPr>
-          <w:sz w:val="24"/>
-          <w:szCs w:val="32"/>
-        </w:rPr>
-        <w:t xml:space="preserve">When patient goes to pharmacist and gives medicine and if medicine not available at pharmacy so prompt that medicine not available </w:t>
-      </w:r>
-    </w:p>
-    <w:p>
-      <w:pPr>
-        <w:rPr>
-          <w:sz w:val="24"/>
-          <w:szCs w:val="32"/>
-        </w:rPr>
-      </w:pPr>
-    </w:p>
-    <w:p>
-      <w:pPr>
-        <w:rPr>
-          <w:sz w:val="24"/>
-          <w:szCs w:val="32"/>
-        </w:rPr>
-      </w:pPr>
-      <w:r>
-        <w:rPr>
-          <w:sz w:val="24"/>
-          <w:szCs w:val="32"/>
-        </w:rPr>
-        <w:t>Patient Attributes:</w:t>
-      </w:r>
-    </w:p>
-    <w:p>
-      <w:pPr>
-        <w:pStyle w:val="ListParagraph"/>
-        <w:numPr>
-          <w:ilvl w:val="0"/>
-          <w:numId w:val="14"/>
-        </w:numPr>
-        <w:rPr>
-          <w:sz w:val="24"/>
-          <w:szCs w:val="32"/>
-        </w:rPr>
-      </w:pPr>
-      <w:r>
-        <w:rPr>
-          <w:sz w:val="24"/>
-          <w:szCs w:val="32"/>
-        </w:rPr>
-        <w:t>Patient_Id</w:t>
-      </w:r>
-    </w:p>
-    <w:p>
-      <w:pPr>
-        <w:pStyle w:val="ListParagraph"/>
-        <w:numPr>
-          <w:ilvl w:val="0"/>
-          <w:numId w:val="14"/>
-        </w:numPr>
-        <w:rPr>
-          <w:sz w:val="24"/>
-          <w:szCs w:val="32"/>
-        </w:rPr>
-      </w:pPr>
-      <w:r>
-        <w:rPr>
-          <w:sz w:val="24"/>
-          <w:szCs w:val="32"/>
-        </w:rPr>
-        <w:t>Patient_Name</w:t>
-      </w:r>
-    </w:p>
-    <w:p>
-      <w:pPr>
-        <w:pStyle w:val="ListParagraph"/>
-        <w:numPr>
-          <w:ilvl w:val="0"/>
-          <w:numId w:val="14"/>
-        </w:numPr>
-        <w:rPr>
-          <w:sz w:val="24"/>
-          <w:szCs w:val="32"/>
-        </w:rPr>
-      </w:pPr>
-      <w:r>
-        <w:rPr>
-          <w:sz w:val="24"/>
-          <w:szCs w:val="32"/>
-        </w:rPr>
-        <w:t>Patient_Address</w:t>
-      </w:r>
-    </w:p>
-    <w:p>
-      <w:pPr>
-        <w:pStyle w:val="ListParagraph"/>
-        <w:numPr>
-          <w:ilvl w:val="0"/>
-          <w:numId w:val="14"/>
-        </w:numPr>
-        <w:rPr>
-          <w:sz w:val="24"/>
-          <w:szCs w:val="32"/>
-        </w:rPr>
-      </w:pPr>
-      <w:r>
-        <w:rPr>
-          <w:sz w:val="24"/>
-          <w:szCs w:val="32"/>
-        </w:rPr>
-        <w:t>Patient_Gender</w:t>
-      </w:r>
-    </w:p>
-    <w:p>
-      <w:pPr>
-        <w:pStyle w:val="ListParagraph"/>
-        <w:numPr>
-          <w:ilvl w:val="0"/>
-          <w:numId w:val="14"/>
-        </w:numPr>
-        <w:rPr>
-          <w:sz w:val="24"/>
-          <w:szCs w:val="32"/>
-        </w:rPr>
-      </w:pPr>
-      <w:r>
-        <w:rPr>
-          <w:sz w:val="24"/>
-          <w:szCs w:val="32"/>
-        </w:rPr>
-        <w:t>Patient_DOB</w:t>
-      </w:r>
-    </w:p>
-    <w:p>
-      <w:pPr>
-        <w:pStyle w:val="ListParagraph"/>
-        <w:numPr>
-          <w:ilvl w:val="0"/>
-          <w:numId w:val="14"/>
-        </w:numPr>
-        <w:rPr>
-          <w:sz w:val="24"/>
-          <w:szCs w:val="32"/>
-        </w:rPr>
-      </w:pPr>
-      <w:r>
-        <w:rPr>
-          <w:sz w:val="24"/>
-          <w:szCs w:val="32"/>
-        </w:rPr>
-        <w:t>Patient_Contact</w:t>
-      </w:r>
-    </w:p>
-    <w:p>
-      <w:pPr>
-        <w:rPr>
-          <w:sz w:val="24"/>
-          <w:szCs w:val="32"/>
-        </w:rPr>
-      </w:pPr>
-    </w:p>
-    <w:p>
-      <w:pPr>
-        <w:rPr>
-          <w:sz w:val="24"/>
-          <w:szCs w:val="32"/>
-        </w:rPr>
-      </w:pPr>
-      <w:r>
-        <w:rPr>
-          <w:sz w:val="24"/>
-          <w:szCs w:val="32"/>
-        </w:rPr>
-        <w:t>Doctor Attributes:</w:t>
-      </w:r>
-    </w:p>
-    <w:p>
-      <w:pPr>
-        <w:pStyle w:val="ListParagraph"/>
-        <w:numPr>
-          <w:ilvl w:val="0"/>
-          <w:numId w:val="15"/>
-        </w:numPr>
-        <w:rPr>
-          <w:sz w:val="24"/>
-          <w:szCs w:val="32"/>
-        </w:rPr>
-      </w:pPr>
-      <w:r>
-        <w:rPr>
-          <w:sz w:val="24"/>
-          <w:szCs w:val="32"/>
-        </w:rPr>
-        <w:t>Doctor_ID</w:t>
-      </w:r>
-    </w:p>
-    <w:p>
-      <w:pPr>
-        <w:pStyle w:val="ListParagraph"/>
-        <w:numPr>
-          <w:ilvl w:val="0"/>
-          <w:numId w:val="15"/>
-        </w:numPr>
-        <w:rPr>
-          <w:sz w:val="24"/>
-          <w:szCs w:val="32"/>
-        </w:rPr>
-      </w:pPr>
-      <w:r>
-        <w:rPr>
-          <w:sz w:val="24"/>
-          <w:szCs w:val="32"/>
-        </w:rPr>
-        <w:t>Doctor_Name</w:t>
-      </w:r>
-    </w:p>
-    <w:p>
-      <w:pPr>
-        <w:pStyle w:val="ListParagraph"/>
-        <w:numPr>
-          <w:ilvl w:val="0"/>
-          <w:numId w:val="15"/>
-        </w:numPr>
-        <w:rPr>
-          <w:sz w:val="24"/>
-          <w:szCs w:val="32"/>
-        </w:rPr>
-      </w:pPr>
-      <w:r>
-        <w:rPr>
-          <w:sz w:val="24"/>
-          <w:szCs w:val="32"/>
-        </w:rPr>
-        <w:t>Doctor_Qualification</w:t>
-      </w:r>
-    </w:p>
-    <w:p>
-      <w:pPr>
-        <w:pStyle w:val="ListParagraph"/>
-        <w:numPr>
-          <w:ilvl w:val="0"/>
-          <w:numId w:val="15"/>
-        </w:numPr>
-        <w:rPr>
-          <w:sz w:val="24"/>
-          <w:szCs w:val="32"/>
-        </w:rPr>
-      </w:pPr>
-      <w:r>
-        <w:rPr>
-          <w:sz w:val="24"/>
-          <w:szCs w:val="32"/>
-        </w:rPr>
-        <w:t>Doctor_Designation</w:t>
-      </w:r>
-    </w:p>
-    <w:p>
-      <w:pPr>
-        <w:pStyle w:val="ListParagraph"/>
-        <w:numPr>
-          <w:ilvl w:val="0"/>
-          <w:numId w:val="15"/>
-        </w:numPr>
-        <w:rPr>
-          <w:sz w:val="24"/>
-          <w:szCs w:val="32"/>
-        </w:rPr>
-      </w:pPr>
-      <w:r>
-        <w:rPr>
-          <w:sz w:val="24"/>
-          <w:szCs w:val="32"/>
-        </w:rPr>
-        <w:t>Status_Type</w:t>
-      </w:r>
-    </w:p>
-    <w:p>
-      <w:pPr>
-        <w:pStyle w:val="ListParagraph"/>
-        <w:numPr>
-          <w:ilvl w:val="0"/>
-          <w:numId w:val="15"/>
-        </w:numPr>
-        <w:rPr>
-          <w:sz w:val="24"/>
-          <w:szCs w:val="32"/>
-        </w:rPr>
-      </w:pPr>
-      <w:r>
-        <w:rPr>
-          <w:sz w:val="24"/>
-          <w:szCs w:val="32"/>
-        </w:rPr>
-        <w:lastRenderedPageBreak/>
-        <w:t>Doctor_fee</w:t>
-      </w:r>
-    </w:p>
-    <w:p>
-      <w:pPr>
-        <w:rPr>
-          <w:sz w:val="24"/>
-          <w:szCs w:val="32"/>
-        </w:rPr>
-      </w:pPr>
-    </w:p>
-    <w:p>
-      <w:pPr>
-        <w:rPr>
-          <w:sz w:val="24"/>
-          <w:szCs w:val="32"/>
-        </w:rPr>
-      </w:pPr>
-      <w:r>
-        <w:rPr>
-          <w:sz w:val="24"/>
-          <w:szCs w:val="32"/>
-        </w:rPr>
-        <w:t>Bill Attributes:</w:t>
-      </w:r>
-    </w:p>
-    <w:p>
-      <w:pPr>
-        <w:pStyle w:val="ListParagraph"/>
-        <w:numPr>
-          <w:ilvl w:val="0"/>
-          <w:numId w:val="16"/>
-        </w:numPr>
-        <w:rPr>
-          <w:sz w:val="24"/>
-          <w:szCs w:val="32"/>
-        </w:rPr>
-      </w:pPr>
-      <w:r>
-        <w:rPr>
-          <w:sz w:val="24"/>
-          <w:szCs w:val="32"/>
-        </w:rPr>
-        <w:t>Bill_Id</w:t>
-      </w:r>
-    </w:p>
-    <w:p>
-      <w:pPr>
-        <w:pStyle w:val="ListParagraph"/>
-        <w:numPr>
-          <w:ilvl w:val="0"/>
-          <w:numId w:val="16"/>
-        </w:numPr>
-        <w:rPr>
-          <w:sz w:val="24"/>
-          <w:szCs w:val="32"/>
-        </w:rPr>
-      </w:pPr>
-      <w:r>
-        <w:rPr>
-          <w:sz w:val="24"/>
-          <w:szCs w:val="32"/>
-        </w:rPr>
-        <w:t>Visit_Id</w:t>
-      </w:r>
-    </w:p>
-    <w:p>
-      <w:pPr>
-        <w:pStyle w:val="ListParagraph"/>
-        <w:numPr>
-          <w:ilvl w:val="0"/>
-          <w:numId w:val="16"/>
-        </w:numPr>
-        <w:rPr>
-          <w:sz w:val="24"/>
-          <w:szCs w:val="32"/>
-        </w:rPr>
-      </w:pPr>
-      <w:r>
-        <w:rPr>
-          <w:sz w:val="24"/>
-          <w:szCs w:val="32"/>
-        </w:rPr>
-        <w:t>Doctor_Fee</w:t>
-      </w:r>
-    </w:p>
-    <w:p>
-      <w:pPr>
-        <w:rPr>
-          <w:sz w:val="24"/>
-          <w:szCs w:val="32"/>
-        </w:rPr>
-      </w:pPr>
-    </w:p>
-    <w:p>
-      <w:pPr>
-        <w:rPr>
-          <w:sz w:val="24"/>
-          <w:szCs w:val="32"/>
-        </w:rPr>
-      </w:pPr>
-      <w:r>
-        <w:rPr>
-          <w:sz w:val="24"/>
-          <w:szCs w:val="32"/>
-        </w:rPr>
-        <w:t>Medicine Attributes:</w:t>
-      </w:r>
-    </w:p>
-    <w:p>
-      <w:pPr>
-        <w:pStyle w:val="ListParagraph"/>
-        <w:numPr>
-          <w:ilvl w:val="0"/>
-          <w:numId w:val="17"/>
-        </w:numPr>
-        <w:rPr>
-          <w:sz w:val="24"/>
-          <w:szCs w:val="32"/>
-        </w:rPr>
-      </w:pPr>
-      <w:r>
-        <w:rPr>
-          <w:sz w:val="24"/>
-          <w:szCs w:val="32"/>
-        </w:rPr>
-        <w:t>Med_Id</w:t>
-      </w:r>
-    </w:p>
-    <w:p>
-      <w:pPr>
-        <w:pStyle w:val="ListParagraph"/>
-        <w:numPr>
-          <w:ilvl w:val="0"/>
-          <w:numId w:val="17"/>
-        </w:numPr>
-        <w:rPr>
-          <w:sz w:val="24"/>
-          <w:szCs w:val="32"/>
-        </w:rPr>
-      </w:pPr>
-      <w:r>
-        <w:rPr>
-          <w:sz w:val="24"/>
-          <w:szCs w:val="32"/>
-        </w:rPr>
-        <w:t>Med_Name</w:t>
-      </w:r>
-    </w:p>
-    <w:p>
-      <w:pPr>
-        <w:pStyle w:val="ListParagraph"/>
-        <w:numPr>
-          <w:ilvl w:val="0"/>
-          <w:numId w:val="17"/>
-        </w:numPr>
-        <w:rPr>
-          <w:sz w:val="24"/>
-          <w:szCs w:val="32"/>
-        </w:rPr>
-      </w:pPr>
-      <w:r>
-        <w:rPr>
-          <w:sz w:val="24"/>
-          <w:szCs w:val="32"/>
-        </w:rPr>
-        <w:t>Cost</w:t>
-      </w:r>
-    </w:p>
-    <w:p>
-      <w:pPr>
-        <w:rPr>
-          <w:sz w:val="24"/>
-          <w:szCs w:val="32"/>
-        </w:rPr>
-      </w:pPr>
-    </w:p>
-    <w:p>
-      <w:pPr>
-        <w:rPr>
-          <w:sz w:val="24"/>
-          <w:szCs w:val="32"/>
-        </w:rPr>
-      </w:pPr>
-      <w:r>
-        <w:rPr>
-          <w:sz w:val="24"/>
-          <w:szCs w:val="32"/>
-        </w:rPr>
-        <w:t>Pharmacy Attributes:</w:t>
-      </w:r>
-    </w:p>
-    <w:p>
-      <w:pPr>
-        <w:pStyle w:val="ListParagraph"/>
-        <w:numPr>
-          <w:ilvl w:val="0"/>
-          <w:numId w:val="18"/>
-        </w:numPr>
-        <w:rPr>
-          <w:sz w:val="24"/>
-          <w:szCs w:val="32"/>
-        </w:rPr>
-      </w:pPr>
-      <w:r>
-        <w:rPr>
-          <w:sz w:val="24"/>
-          <w:szCs w:val="32"/>
-        </w:rPr>
-        <w:t>Phar_ID</w:t>
-      </w:r>
-    </w:p>
-    <w:p>
-      <w:pPr>
-        <w:pStyle w:val="ListParagraph"/>
-        <w:numPr>
-          <w:ilvl w:val="0"/>
-          <w:numId w:val="18"/>
-        </w:numPr>
-        <w:rPr>
-          <w:sz w:val="24"/>
-          <w:szCs w:val="32"/>
-        </w:rPr>
-      </w:pPr>
-      <w:r>
-        <w:rPr>
-          <w:sz w:val="24"/>
-          <w:szCs w:val="32"/>
-        </w:rPr>
-        <w:t>Pharmacy_Bill</w:t>
-      </w:r>
-    </w:p>
-    <w:p>
-      <w:pPr>
-        <w:pStyle w:val="ListParagraph"/>
-        <w:numPr>
-          <w:ilvl w:val="0"/>
-          <w:numId w:val="18"/>
-        </w:numPr>
-        <w:rPr>
-          <w:sz w:val="24"/>
-          <w:szCs w:val="32"/>
-        </w:rPr>
-      </w:pPr>
-      <w:r>
-        <w:rPr>
-          <w:sz w:val="24"/>
-          <w:szCs w:val="32"/>
-        </w:rPr>
-        <w:t>Visit_ID</w:t>
-      </w:r>
-    </w:p>
-    <w:p>
-      <w:pPr>
-        <w:rPr>
-          <w:sz w:val="24"/>
-          <w:szCs w:val="32"/>
-        </w:rPr>
-      </w:pPr>
-    </w:p>
-    <w:p>
-      <w:pPr>
-        <w:rPr>
-          <w:sz w:val="24"/>
-          <w:szCs w:val="32"/>
-        </w:rPr>
-      </w:pPr>
-      <w:r>
-        <w:rPr>
-          <w:sz w:val="24"/>
-          <w:szCs w:val="32"/>
-        </w:rPr>
-        <w:t>Visit Attributes:</w:t>
-      </w:r>
-    </w:p>
-    <w:p>
-      <w:pPr>
-        <w:pStyle w:val="ListParagraph"/>
-        <w:numPr>
-          <w:ilvl w:val="0"/>
-          <w:numId w:val="19"/>
-        </w:numPr>
-        <w:rPr>
-          <w:sz w:val="24"/>
-          <w:szCs w:val="32"/>
-        </w:rPr>
-      </w:pPr>
-      <w:r>
-        <w:rPr>
-          <w:sz w:val="24"/>
-          <w:szCs w:val="32"/>
-        </w:rPr>
-        <w:t>Visit_ID</w:t>
-      </w:r>
-    </w:p>
-    <w:p>
-      <w:pPr>
-        <w:pStyle w:val="ListParagraph"/>
-        <w:numPr>
-          <w:ilvl w:val="0"/>
-          <w:numId w:val="19"/>
-        </w:numPr>
-        <w:rPr>
-          <w:sz w:val="24"/>
-          <w:szCs w:val="32"/>
-        </w:rPr>
-      </w:pPr>
-      <w:r>
-        <w:rPr>
-          <w:sz w:val="24"/>
-          <w:szCs w:val="32"/>
-        </w:rPr>
-        <w:t>Visit_Date</w:t>
-      </w:r>
-    </w:p>
-    <w:p>
-      <w:pPr>
-        <w:pStyle w:val="ListParagraph"/>
-        <w:numPr>
-          <w:ilvl w:val="0"/>
-          <w:numId w:val="19"/>
-        </w:numPr>
-        <w:rPr>
-          <w:sz w:val="24"/>
-          <w:szCs w:val="32"/>
-        </w:rPr>
-      </w:pPr>
-      <w:r>
-        <w:rPr>
-          <w:sz w:val="24"/>
-          <w:szCs w:val="32"/>
-        </w:rPr>
-        <w:t>Patient_Id</w:t>
-      </w:r>
-    </w:p>
-    <w:p>
-      <w:pPr>
-        <w:pStyle w:val="ListParagraph"/>
-        <w:numPr>
-          <w:ilvl w:val="0"/>
-          <w:numId w:val="19"/>
-        </w:numPr>
-        <w:rPr>
-          <w:sz w:val="24"/>
-          <w:szCs w:val="32"/>
-        </w:rPr>
-      </w:pPr>
-      <w:r>
-        <w:rPr>
-          <w:sz w:val="24"/>
-          <w:szCs w:val="32"/>
-        </w:rPr>
-        <w:t>Doctor_Id</w:t>
-      </w:r>
-    </w:p>
-    <w:p>
-      <w:pPr>
-        <w:rPr>
-          <w:sz w:val="24"/>
-          <w:szCs w:val="32"/>
-        </w:rPr>
-      </w:pPr>
-    </w:p>
-    <w:p>
-      <w:pPr>
-        <w:rPr>
-          <w:sz w:val="24"/>
-          <w:szCs w:val="32"/>
-        </w:rPr>
-      </w:pPr>
-      <w:r>
-        <w:rPr>
-          <w:sz w:val="24"/>
-          <w:szCs w:val="32"/>
-        </w:rPr>
-        <w:t>Visit Medicine:</w:t>
-      </w:r>
-    </w:p>
-    <w:p>
-      <w:pPr>
-        <w:pStyle w:val="ListParagraph"/>
-        <w:numPr>
-          <w:ilvl w:val="0"/>
-          <w:numId w:val="20"/>
-        </w:numPr>
-        <w:rPr>
-          <w:sz w:val="24"/>
-          <w:szCs w:val="32"/>
-        </w:rPr>
-      </w:pPr>
-      <w:r>
-        <w:rPr>
-          <w:sz w:val="24"/>
-          <w:szCs w:val="32"/>
-        </w:rPr>
-        <w:t>Vmed_ID</w:t>
-      </w:r>
-    </w:p>
-    <w:p>
-      <w:pPr>
-        <w:pStyle w:val="ListParagraph"/>
-        <w:numPr>
-          <w:ilvl w:val="0"/>
-          <w:numId w:val="20"/>
-        </w:numPr>
-        <w:rPr>
-          <w:sz w:val="24"/>
-          <w:szCs w:val="32"/>
-        </w:rPr>
-      </w:pPr>
-      <w:r>
-        <w:rPr>
-          <w:sz w:val="24"/>
-          <w:szCs w:val="32"/>
-        </w:rPr>
-        <w:t>Visit_ID</w:t>
-      </w:r>
-    </w:p>
-    <w:p>
-      <w:pPr>
-        <w:pStyle w:val="ListParagraph"/>
-        <w:numPr>
-          <w:ilvl w:val="0"/>
-          <w:numId w:val="20"/>
-        </w:numPr>
-        <w:rPr>
-          <w:sz w:val="24"/>
-          <w:szCs w:val="32"/>
-        </w:rPr>
-      </w:pPr>
-      <w:r>
-        <w:rPr>
-          <w:sz w:val="24"/>
-          <w:szCs w:val="32"/>
-        </w:rPr>
-        <w:t>Med_ID</w:t>
-      </w:r>
-    </w:p>
-    <w:p>
-      <w:pPr>
-        <w:rPr>
-          <w:sz w:val="24"/>
-          <w:szCs w:val="32"/>
-        </w:rPr>
-      </w:pPr>
-    </w:p>
-    <w:p>
-      <w:pPr>
-        <w:rPr>
-          <w:sz w:val="24"/>
-          <w:szCs w:val="32"/>
-        </w:rPr>
-      </w:pPr>
-    </w:p>
-    <w:p>
-      <w:pPr>
-        <w:pStyle w:val="ListParagraph"/>
-        <w:rPr>
-          <w:sz w:val="24"/>
-          <w:szCs w:val="32"/>
-        </w:rPr>
-      </w:pPr>
-    </w:p>
-    <w:p>
-      <w:pPr>
-        <w:pStyle w:val="ListParagraph"/>
-        <w:rPr>
-          <w:sz w:val="24"/>
-          <w:szCs w:val="32"/>
-        </w:rPr>
-      </w:pPr>
     </w:p>
     <w:p>
       <w:pPr>
@@ -2434,7 +1718,7 @@
 </file>
 
 <file path=word/numbering.xml><?xml version="1.0" encoding="utf-8"?>
-<w:numbering xmlns:wpc="http://schemas.microsoft.com/office/word/2010/wordprocessingCanvas" xmlns:mc="http://schemas.openxmlformats.org/markup-compatibility/2006" xmlns:o="urn:schemas-microsoft-com:office:office" xmlns:r="http://schemas.openxmlformats.org/officeDocument/2006/relationships" xmlns:m="http://schemas.openxmlformats.org/officeDocument/2006/math" xmlns:v="urn:schemas-microsoft-com:vml" xmlns:wp14="http://schemas.microsoft.com/office/word/2010/wordprocessingDrawing" xmlns:wp="http://schemas.openxmlformats.org/drawingml/2006/wordprocessingDrawing" xmlns:w10="urn:schemas-microsoft-com:office:word" xmlns:w="http://schemas.openxmlformats.org/wordprocessingml/2006/main" xmlns:w14="http://schemas.microsoft.com/office/word/2010/wordml" xmlns:w15="http://schemas.microsoft.com/office/word/2012/wordml" xmlns:wpg="http://schemas.microsoft.com/office/word/2010/wordprocessingGroup" xmlns:wpi="http://schemas.microsoft.com/office/word/2010/wordprocessingInk" xmlns:wne="http://schemas.microsoft.com/office/word/2006/wordml" xmlns:wps="http://schemas.microsoft.com/office/word/2010/wordprocessingShape" mc:Ignorable="w14 w15 wp14">
+<w:numbering xmlns:wpc="http://schemas.microsoft.com/office/word/2010/wordprocessingCanvas" xmlns:cx="http://schemas.microsoft.com/office/drawing/2014/chartex" xmlns:cx1="http://schemas.microsoft.com/office/drawing/2015/9/8/chartex" xmlns:mc="http://schemas.openxmlformats.org/markup-compatibility/2006" xmlns:o="urn:schemas-microsoft-com:office:office" xmlns:r="http://schemas.openxmlformats.org/officeDocument/2006/relationships" xmlns:m="http://schemas.openxmlformats.org/officeDocument/2006/math" xmlns:v="urn:schemas-microsoft-com:vml" xmlns:wp14="http://schemas.microsoft.com/office/word/2010/wordprocessingDrawing" xmlns:wp="http://schemas.openxmlformats.org/drawingml/2006/wordprocessingDrawing" xmlns:w10="urn:schemas-microsoft-com:office:word" xmlns:w="http://schemas.openxmlformats.org/wordprocessingml/2006/main" xmlns:w14="http://schemas.microsoft.com/office/word/2010/wordml" xmlns:w15="http://schemas.microsoft.com/office/word/2012/wordml" xmlns:w16se="http://schemas.microsoft.com/office/word/2015/wordml/symex" xmlns:wpg="http://schemas.microsoft.com/office/word/2010/wordprocessingGroup" xmlns:wpi="http://schemas.microsoft.com/office/word/2010/wordprocessingInk" xmlns:wne="http://schemas.microsoft.com/office/word/2006/wordml" xmlns:wps="http://schemas.microsoft.com/office/word/2010/wordprocessingShape" mc:Ignorable="w14 w15 w16se wp14">
   <w:abstractNum w:abstractNumId="0" w15:restartNumberingAfterBreak="0">
     <w:nsid w:val="01A6674A"/>
     <w:multiLevelType w:val="hybridMultilevel"/>
@@ -2775,119 +2059,6 @@
     </w:lvl>
   </w:abstractNum>
   <w:abstractNum w:abstractNumId="3" w15:restartNumberingAfterBreak="0">
-    <w:nsid w:val="0E6D1752"/>
-    <w:multiLevelType w:val="hybridMultilevel"/>
-    <w:tmpl w:val="92C40996"/>
-    <w:lvl w:ilvl="0" w:tplc="04090001">
-      <w:start w:val="1"/>
-      <w:numFmt w:val="bullet"/>
-      <w:lvlText w:val=""/>
-      <w:lvlJc w:val="left"/>
-      <w:pPr>
-        <w:ind w:left="720" w:hanging="360"/>
-      </w:pPr>
-      <w:rPr>
-        <w:rFonts w:ascii="Symbol" w:hAnsi="Symbol" w:hint="default"/>
-      </w:rPr>
-    </w:lvl>
-    <w:lvl w:ilvl="1" w:tplc="04090003" w:tentative="1">
-      <w:start w:val="1"/>
-      <w:numFmt w:val="bullet"/>
-      <w:lvlText w:val="o"/>
-      <w:lvlJc w:val="left"/>
-      <w:pPr>
-        <w:ind w:left="1440" w:hanging="360"/>
-      </w:pPr>
-      <w:rPr>
-        <w:rFonts w:ascii="Courier New" w:hAnsi="Courier New" w:cs="Courier New" w:hint="default"/>
-      </w:rPr>
-    </w:lvl>
-    <w:lvl w:ilvl="2" w:tplc="04090005" w:tentative="1">
-      <w:start w:val="1"/>
-      <w:numFmt w:val="bullet"/>
-      <w:lvlText w:val=""/>
-      <w:lvlJc w:val="left"/>
-      <w:pPr>
-        <w:ind w:left="2160" w:hanging="360"/>
-      </w:pPr>
-      <w:rPr>
-        <w:rFonts w:ascii="Wingdings" w:hAnsi="Wingdings" w:hint="default"/>
-      </w:rPr>
-    </w:lvl>
-    <w:lvl w:ilvl="3" w:tplc="04090001" w:tentative="1">
-      <w:start w:val="1"/>
-      <w:numFmt w:val="bullet"/>
-      <w:lvlText w:val=""/>
-      <w:lvlJc w:val="left"/>
-      <w:pPr>
-        <w:ind w:left="2880" w:hanging="360"/>
-      </w:pPr>
-      <w:rPr>
-        <w:rFonts w:ascii="Symbol" w:hAnsi="Symbol" w:hint="default"/>
-      </w:rPr>
-    </w:lvl>
-    <w:lvl w:ilvl="4" w:tplc="04090003" w:tentative="1">
-      <w:start w:val="1"/>
-      <w:numFmt w:val="bullet"/>
-      <w:lvlText w:val="o"/>
-      <w:lvlJc w:val="left"/>
-      <w:pPr>
-        <w:ind w:left="3600" w:hanging="360"/>
-      </w:pPr>
-      <w:rPr>
-        <w:rFonts w:ascii="Courier New" w:hAnsi="Courier New" w:cs="Courier New" w:hint="default"/>
-      </w:rPr>
-    </w:lvl>
-    <w:lvl w:ilvl="5" w:tplc="04090005" w:tentative="1">
-      <w:start w:val="1"/>
-      <w:numFmt w:val="bullet"/>
-      <w:lvlText w:val=""/>
-      <w:lvlJc w:val="left"/>
-      <w:pPr>
-        <w:ind w:left="4320" w:hanging="360"/>
-      </w:pPr>
-      <w:rPr>
-        <w:rFonts w:ascii="Wingdings" w:hAnsi="Wingdings" w:hint="default"/>
-      </w:rPr>
-    </w:lvl>
-    <w:lvl w:ilvl="6" w:tplc="04090001" w:tentative="1">
-      <w:start w:val="1"/>
-      <w:numFmt w:val="bullet"/>
-      <w:lvlText w:val=""/>
-      <w:lvlJc w:val="left"/>
-      <w:pPr>
-        <w:ind w:left="5040" w:hanging="360"/>
-      </w:pPr>
-      <w:rPr>
-        <w:rFonts w:ascii="Symbol" w:hAnsi="Symbol" w:hint="default"/>
-      </w:rPr>
-    </w:lvl>
-    <w:lvl w:ilvl="7" w:tplc="04090003" w:tentative="1">
-      <w:start w:val="1"/>
-      <w:numFmt w:val="bullet"/>
-      <w:lvlText w:val="o"/>
-      <w:lvlJc w:val="left"/>
-      <w:pPr>
-        <w:ind w:left="5760" w:hanging="360"/>
-      </w:pPr>
-      <w:rPr>
-        <w:rFonts w:ascii="Courier New" w:hAnsi="Courier New" w:cs="Courier New" w:hint="default"/>
-      </w:rPr>
-    </w:lvl>
-    <w:lvl w:ilvl="8" w:tplc="04090005" w:tentative="1">
-      <w:start w:val="1"/>
-      <w:numFmt w:val="bullet"/>
-      <w:lvlText w:val=""/>
-      <w:lvlJc w:val="left"/>
-      <w:pPr>
-        <w:ind w:left="6480" w:hanging="360"/>
-      </w:pPr>
-      <w:rPr>
-        <w:rFonts w:ascii="Wingdings" w:hAnsi="Wingdings" w:hint="default"/>
-      </w:rPr>
-    </w:lvl>
-  </w:abstractNum>
-  <w:abstractNum w:abstractNumId="4" w15:restartNumberingAfterBreak="0">
     <w:nsid w:val="1347473C"/>
     <w:multiLevelType w:val="hybridMultilevel"/>
     <w:tmpl w:val="37A4E304"/>
@@ -3000,120 +2171,7 @@
       </w:rPr>
     </w:lvl>
   </w:abstractNum>
-  <w:abstractNum w:abstractNumId="5" w15:restartNumberingAfterBreak="0">
-    <w:nsid w:val="21C13072"/>
-    <w:multiLevelType w:val="hybridMultilevel"/>
-    <w:tmpl w:val="5F7EC47A"/>
-    <w:lvl w:ilvl="0" w:tplc="04090001">
-      <w:start w:val="1"/>
-      <w:numFmt w:val="bullet"/>
-      <w:lvlText w:val=""/>
-      <w:lvlJc w:val="left"/>
-      <w:pPr>
-        <w:ind w:left="720" w:hanging="360"/>
-      </w:pPr>
-      <w:rPr>
-        <w:rFonts w:ascii="Symbol" w:hAnsi="Symbol" w:hint="default"/>
-      </w:rPr>
-    </w:lvl>
-    <w:lvl w:ilvl="1" w:tplc="04090003" w:tentative="1">
-      <w:start w:val="1"/>
-      <w:numFmt w:val="bullet"/>
-      <w:lvlText w:val="o"/>
-      <w:lvlJc w:val="left"/>
-      <w:pPr>
-        <w:ind w:left="1440" w:hanging="360"/>
-      </w:pPr>
-      <w:rPr>
-        <w:rFonts w:ascii="Courier New" w:hAnsi="Courier New" w:cs="Courier New" w:hint="default"/>
-      </w:rPr>
-    </w:lvl>
-    <w:lvl w:ilvl="2" w:tplc="04090005" w:tentative="1">
-      <w:start w:val="1"/>
-      <w:numFmt w:val="bullet"/>
-      <w:lvlText w:val=""/>
-      <w:lvlJc w:val="left"/>
-      <w:pPr>
-        <w:ind w:left="2160" w:hanging="360"/>
-      </w:pPr>
-      <w:rPr>
-        <w:rFonts w:ascii="Wingdings" w:hAnsi="Wingdings" w:hint="default"/>
-      </w:rPr>
-    </w:lvl>
-    <w:lvl w:ilvl="3" w:tplc="04090001" w:tentative="1">
-      <w:start w:val="1"/>
-      <w:numFmt w:val="bullet"/>
-      <w:lvlText w:val=""/>
-      <w:lvlJc w:val="left"/>
-      <w:pPr>
-        <w:ind w:left="2880" w:hanging="360"/>
-      </w:pPr>
-      <w:rPr>
-        <w:rFonts w:ascii="Symbol" w:hAnsi="Symbol" w:hint="default"/>
-      </w:rPr>
-    </w:lvl>
-    <w:lvl w:ilvl="4" w:tplc="04090003" w:tentative="1">
-      <w:start w:val="1"/>
-      <w:numFmt w:val="bullet"/>
-      <w:lvlText w:val="o"/>
-      <w:lvlJc w:val="left"/>
-      <w:pPr>
-        <w:ind w:left="3600" w:hanging="360"/>
-      </w:pPr>
-      <w:rPr>
-        <w:rFonts w:ascii="Courier New" w:hAnsi="Courier New" w:cs="Courier New" w:hint="default"/>
-      </w:rPr>
-    </w:lvl>
-    <w:lvl w:ilvl="5" w:tplc="04090005" w:tentative="1">
-      <w:start w:val="1"/>
-      <w:numFmt w:val="bullet"/>
-      <w:lvlText w:val=""/>
-      <w:lvlJc w:val="left"/>
-      <w:pPr>
-        <w:ind w:left="4320" w:hanging="360"/>
-      </w:pPr>
-      <w:rPr>
-        <w:rFonts w:ascii="Wingdings" w:hAnsi="Wingdings" w:hint="default"/>
-      </w:rPr>
-    </w:lvl>
-    <w:lvl w:ilvl="6" w:tplc="04090001" w:tentative="1">
-      <w:start w:val="1"/>
-      <w:numFmt w:val="bullet"/>
-      <w:lvlText w:val=""/>
-      <w:lvlJc w:val="left"/>
-      <w:pPr>
-        <w:ind w:left="5040" w:hanging="360"/>
-      </w:pPr>
-      <w:rPr>
-        <w:rFonts w:ascii="Symbol" w:hAnsi="Symbol" w:hint="default"/>
-      </w:rPr>
-    </w:lvl>
-    <w:lvl w:ilvl="7" w:tplc="04090003" w:tentative="1">
-      <w:start w:val="1"/>
-      <w:numFmt w:val="bullet"/>
-      <w:lvlText w:val="o"/>
-      <w:lvlJc w:val="left"/>
-      <w:pPr>
-        <w:ind w:left="5760" w:hanging="360"/>
-      </w:pPr>
-      <w:rPr>
-        <w:rFonts w:ascii="Courier New" w:hAnsi="Courier New" w:cs="Courier New" w:hint="default"/>
-      </w:rPr>
-    </w:lvl>
-    <w:lvl w:ilvl="8" w:tplc="04090005" w:tentative="1">
-      <w:start w:val="1"/>
-      <w:numFmt w:val="bullet"/>
-      <w:lvlText w:val=""/>
-      <w:lvlJc w:val="left"/>
-      <w:pPr>
-        <w:ind w:left="6480" w:hanging="360"/>
-      </w:pPr>
-      <w:rPr>
-        <w:rFonts w:ascii="Wingdings" w:hAnsi="Wingdings" w:hint="default"/>
-      </w:rPr>
-    </w:lvl>
-  </w:abstractNum>
-  <w:abstractNum w:abstractNumId="6" w15:restartNumberingAfterBreak="0">
+  <w:abstractNum w:abstractNumId="4" w15:restartNumberingAfterBreak="0">
     <w:nsid w:val="274700C4"/>
     <w:multiLevelType w:val="hybridMultilevel"/>
     <w:tmpl w:val="16BA2336"/>
@@ -3226,7 +2284,7 @@
       </w:rPr>
     </w:lvl>
   </w:abstractNum>
-  <w:abstractNum w:abstractNumId="7" w15:restartNumberingAfterBreak="0">
+  <w:abstractNum w:abstractNumId="5" w15:restartNumberingAfterBreak="0">
     <w:nsid w:val="280B778E"/>
     <w:multiLevelType w:val="hybridMultilevel"/>
     <w:tmpl w:val="929A899A"/>
@@ -3339,7 +2397,7 @@
       </w:rPr>
     </w:lvl>
   </w:abstractNum>
-  <w:abstractNum w:abstractNumId="8" w15:restartNumberingAfterBreak="0">
+  <w:abstractNum w:abstractNumId="6" w15:restartNumberingAfterBreak="0">
     <w:nsid w:val="3D9B1B90"/>
     <w:multiLevelType w:val="hybridMultilevel"/>
     <w:tmpl w:val="23724B76"/>
@@ -3452,7 +2510,7 @@
       </w:rPr>
     </w:lvl>
   </w:abstractNum>
-  <w:abstractNum w:abstractNumId="9" w15:restartNumberingAfterBreak="0">
+  <w:abstractNum w:abstractNumId="7" w15:restartNumberingAfterBreak="0">
     <w:nsid w:val="46086602"/>
     <w:multiLevelType w:val="hybridMultilevel"/>
     <w:tmpl w:val="6E843384"/>
@@ -3538,233 +2596,7 @@
       </w:pPr>
     </w:lvl>
   </w:abstractNum>
-  <w:abstractNum w:abstractNumId="10" w15:restartNumberingAfterBreak="0">
-    <w:nsid w:val="461A0D4B"/>
-    <w:multiLevelType w:val="hybridMultilevel"/>
-    <w:tmpl w:val="58CAA516"/>
-    <w:lvl w:ilvl="0" w:tplc="04090001">
-      <w:start w:val="1"/>
-      <w:numFmt w:val="bullet"/>
-      <w:lvlText w:val=""/>
-      <w:lvlJc w:val="left"/>
-      <w:pPr>
-        <w:ind w:left="720" w:hanging="360"/>
-      </w:pPr>
-      <w:rPr>
-        <w:rFonts w:ascii="Symbol" w:hAnsi="Symbol" w:hint="default"/>
-      </w:rPr>
-    </w:lvl>
-    <w:lvl w:ilvl="1" w:tplc="04090003" w:tentative="1">
-      <w:start w:val="1"/>
-      <w:numFmt w:val="bullet"/>
-      <w:lvlText w:val="o"/>
-      <w:lvlJc w:val="left"/>
-      <w:pPr>
-        <w:ind w:left="1440" w:hanging="360"/>
-      </w:pPr>
-      <w:rPr>
-        <w:rFonts w:ascii="Courier New" w:hAnsi="Courier New" w:cs="Courier New" w:hint="default"/>
-      </w:rPr>
-    </w:lvl>
-    <w:lvl w:ilvl="2" w:tplc="04090005" w:tentative="1">
-      <w:start w:val="1"/>
-      <w:numFmt w:val="bullet"/>
-      <w:lvlText w:val=""/>
-      <w:lvlJc w:val="left"/>
-      <w:pPr>
-        <w:ind w:left="2160" w:hanging="360"/>
-      </w:pPr>
-      <w:rPr>
-        <w:rFonts w:ascii="Wingdings" w:hAnsi="Wingdings" w:hint="default"/>
-      </w:rPr>
-    </w:lvl>
-    <w:lvl w:ilvl="3" w:tplc="04090001" w:tentative="1">
-      <w:start w:val="1"/>
-      <w:numFmt w:val="bullet"/>
-      <w:lvlText w:val=""/>
-      <w:lvlJc w:val="left"/>
-      <w:pPr>
-        <w:ind w:left="2880" w:hanging="360"/>
-      </w:pPr>
-      <w:rPr>
-        <w:rFonts w:ascii="Symbol" w:hAnsi="Symbol" w:hint="default"/>
-      </w:rPr>
-    </w:lvl>
-    <w:lvl w:ilvl="4" w:tplc="04090003" w:tentative="1">
-      <w:start w:val="1"/>
-      <w:numFmt w:val="bullet"/>
-      <w:lvlText w:val="o"/>
-      <w:lvlJc w:val="left"/>
-      <w:pPr>
-        <w:ind w:left="3600" w:hanging="360"/>
-      </w:pPr>
-      <w:rPr>
-        <w:rFonts w:ascii="Courier New" w:hAnsi="Courier New" w:cs="Courier New" w:hint="default"/>
-      </w:rPr>
-    </w:lvl>
-    <w:lvl w:ilvl="5" w:tplc="04090005" w:tentative="1">
-      <w:start w:val="1"/>
-      <w:numFmt w:val="bullet"/>
-      <w:lvlText w:val=""/>
-      <w:lvlJc w:val="left"/>
-      <w:pPr>
-        <w:ind w:left="4320" w:hanging="360"/>
-      </w:pPr>
-      <w:rPr>
-        <w:rFonts w:ascii="Wingdings" w:hAnsi="Wingdings" w:hint="default"/>
-      </w:rPr>
-    </w:lvl>
-    <w:lvl w:ilvl="6" w:tplc="04090001" w:tentative="1">
-      <w:start w:val="1"/>
-      <w:numFmt w:val="bullet"/>
-      <w:lvlText w:val=""/>
-      <w:lvlJc w:val="left"/>
-      <w:pPr>
-        <w:ind w:left="5040" w:hanging="360"/>
-      </w:pPr>
-      <w:rPr>
-        <w:rFonts w:ascii="Symbol" w:hAnsi="Symbol" w:hint="default"/>
-      </w:rPr>
-    </w:lvl>
-    <w:lvl w:ilvl="7" w:tplc="04090003" w:tentative="1">
-      <w:start w:val="1"/>
-      <w:numFmt w:val="bullet"/>
-      <w:lvlText w:val="o"/>
-      <w:lvlJc w:val="left"/>
-      <w:pPr>
-        <w:ind w:left="5760" w:hanging="360"/>
-      </w:pPr>
-      <w:rPr>
-        <w:rFonts w:ascii="Courier New" w:hAnsi="Courier New" w:cs="Courier New" w:hint="default"/>
-      </w:rPr>
-    </w:lvl>
-    <w:lvl w:ilvl="8" w:tplc="04090005" w:tentative="1">
-      <w:start w:val="1"/>
-      <w:numFmt w:val="bullet"/>
-      <w:lvlText w:val=""/>
-      <w:lvlJc w:val="left"/>
-      <w:pPr>
-        <w:ind w:left="6480" w:hanging="360"/>
-      </w:pPr>
-      <w:rPr>
-        <w:rFonts w:ascii="Wingdings" w:hAnsi="Wingdings" w:hint="default"/>
-      </w:rPr>
-    </w:lvl>
-  </w:abstractNum>
-  <w:abstractNum w:abstractNumId="11" w15:restartNumberingAfterBreak="0">
-    <w:nsid w:val="5464539A"/>
-    <w:multiLevelType w:val="hybridMultilevel"/>
-    <w:tmpl w:val="2A88F77A"/>
-    <w:lvl w:ilvl="0" w:tplc="04090001">
-      <w:start w:val="1"/>
-      <w:numFmt w:val="bullet"/>
-      <w:lvlText w:val=""/>
-      <w:lvlJc w:val="left"/>
-      <w:pPr>
-        <w:ind w:left="720" w:hanging="360"/>
-      </w:pPr>
-      <w:rPr>
-        <w:rFonts w:ascii="Symbol" w:hAnsi="Symbol" w:hint="default"/>
-      </w:rPr>
-    </w:lvl>
-    <w:lvl w:ilvl="1" w:tplc="04090003" w:tentative="1">
-      <w:start w:val="1"/>
-      <w:numFmt w:val="bullet"/>
-      <w:lvlText w:val="o"/>
-      <w:lvlJc w:val="left"/>
-      <w:pPr>
-        <w:ind w:left="1440" w:hanging="360"/>
-      </w:pPr>
-      <w:rPr>
-        <w:rFonts w:ascii="Courier New" w:hAnsi="Courier New" w:cs="Courier New" w:hint="default"/>
-      </w:rPr>
-    </w:lvl>
-    <w:lvl w:ilvl="2" w:tplc="04090005" w:tentative="1">
-      <w:start w:val="1"/>
-      <w:numFmt w:val="bullet"/>
-      <w:lvlText w:val=""/>
-      <w:lvlJc w:val="left"/>
-      <w:pPr>
-        <w:ind w:left="2160" w:hanging="360"/>
-      </w:pPr>
-      <w:rPr>
-        <w:rFonts w:ascii="Wingdings" w:hAnsi="Wingdings" w:hint="default"/>
-      </w:rPr>
-    </w:lvl>
-    <w:lvl w:ilvl="3" w:tplc="04090001" w:tentative="1">
-      <w:start w:val="1"/>
-      <w:numFmt w:val="bullet"/>
-      <w:lvlText w:val=""/>
-      <w:lvlJc w:val="left"/>
-      <w:pPr>
-        <w:ind w:left="2880" w:hanging="360"/>
-      </w:pPr>
-      <w:rPr>
-        <w:rFonts w:ascii="Symbol" w:hAnsi="Symbol" w:hint="default"/>
-      </w:rPr>
-    </w:lvl>
-    <w:lvl w:ilvl="4" w:tplc="04090003" w:tentative="1">
-      <w:start w:val="1"/>
-      <w:numFmt w:val="bullet"/>
-      <w:lvlText w:val="o"/>
-      <w:lvlJc w:val="left"/>
-      <w:pPr>
-        <w:ind w:left="3600" w:hanging="360"/>
-      </w:pPr>
-      <w:rPr>
-        <w:rFonts w:ascii="Courier New" w:hAnsi="Courier New" w:cs="Courier New" w:hint="default"/>
-      </w:rPr>
-    </w:lvl>
-    <w:lvl w:ilvl="5" w:tplc="04090005" w:tentative="1">
-      <w:start w:val="1"/>
-      <w:numFmt w:val="bullet"/>
-      <w:lvlText w:val=""/>
-      <w:lvlJc w:val="left"/>
-      <w:pPr>
-        <w:ind w:left="4320" w:hanging="360"/>
-      </w:pPr>
-      <w:rPr>
-        <w:rFonts w:ascii="Wingdings" w:hAnsi="Wingdings" w:hint="default"/>
-      </w:rPr>
-    </w:lvl>
-    <w:lvl w:ilvl="6" w:tplc="04090001" w:tentative="1">
-      <w:start w:val="1"/>
-      <w:numFmt w:val="bullet"/>
-      <w:lvlText w:val=""/>
-      <w:lvlJc w:val="left"/>
-      <w:pPr>
-        <w:ind w:left="5040" w:hanging="360"/>
-      </w:pPr>
-      <w:rPr>
-        <w:rFonts w:ascii="Symbol" w:hAnsi="Symbol" w:hint="default"/>
-      </w:rPr>
-    </w:lvl>
-    <w:lvl w:ilvl="7" w:tplc="04090003" w:tentative="1">
-      <w:start w:val="1"/>
-      <w:numFmt w:val="bullet"/>
-      <w:lvlText w:val="o"/>
-      <w:lvlJc w:val="left"/>
-      <w:pPr>
-        <w:ind w:left="5760" w:hanging="360"/>
-      </w:pPr>
-      <w:rPr>
-        <w:rFonts w:ascii="Courier New" w:hAnsi="Courier New" w:cs="Courier New" w:hint="default"/>
-      </w:rPr>
-    </w:lvl>
-    <w:lvl w:ilvl="8" w:tplc="04090005" w:tentative="1">
-      <w:start w:val="1"/>
-      <w:numFmt w:val="bullet"/>
-      <w:lvlText w:val=""/>
-      <w:lvlJc w:val="left"/>
-      <w:pPr>
-        <w:ind w:left="6480" w:hanging="360"/>
-      </w:pPr>
-      <w:rPr>
-        <w:rFonts w:ascii="Wingdings" w:hAnsi="Wingdings" w:hint="default"/>
-      </w:rPr>
-    </w:lvl>
-  </w:abstractNum>
-  <w:abstractNum w:abstractNumId="12" w15:restartNumberingAfterBreak="0">
+  <w:abstractNum w:abstractNumId="8" w15:restartNumberingAfterBreak="0">
     <w:nsid w:val="58E17626"/>
     <w:multiLevelType w:val="hybridMultilevel"/>
     <w:tmpl w:val="ADB4821C"/>
@@ -3877,7 +2709,7 @@
       </w:rPr>
     </w:lvl>
   </w:abstractNum>
-  <w:abstractNum w:abstractNumId="13" w15:restartNumberingAfterBreak="0">
+  <w:abstractNum w:abstractNumId="9" w15:restartNumberingAfterBreak="0">
     <w:nsid w:val="59FE237D"/>
     <w:multiLevelType w:val="hybridMultilevel"/>
     <w:tmpl w:val="46B647A6"/>
@@ -3990,7 +2822,7 @@
       </w:rPr>
     </w:lvl>
   </w:abstractNum>
-  <w:abstractNum w:abstractNumId="14" w15:restartNumberingAfterBreak="0">
+  <w:abstractNum w:abstractNumId="10" w15:restartNumberingAfterBreak="0">
     <w:nsid w:val="64280D90"/>
     <w:multiLevelType w:val="hybridMultilevel"/>
     <w:tmpl w:val="0D865224"/>
@@ -4103,7 +2935,7 @@
       </w:rPr>
     </w:lvl>
   </w:abstractNum>
-  <w:abstractNum w:abstractNumId="15" w15:restartNumberingAfterBreak="0">
+  <w:abstractNum w:abstractNumId="11" w15:restartNumberingAfterBreak="0">
     <w:nsid w:val="6A5C2CAF"/>
     <w:multiLevelType w:val="hybridMultilevel"/>
     <w:tmpl w:val="CBE83528"/>
@@ -4216,120 +3048,7 @@
       </w:rPr>
     </w:lvl>
   </w:abstractNum>
-  <w:abstractNum w:abstractNumId="16" w15:restartNumberingAfterBreak="0">
-    <w:nsid w:val="6AE933FA"/>
-    <w:multiLevelType w:val="hybridMultilevel"/>
-    <w:tmpl w:val="6786F0E0"/>
-    <w:lvl w:ilvl="0" w:tplc="04090001">
-      <w:start w:val="1"/>
-      <w:numFmt w:val="bullet"/>
-      <w:lvlText w:val=""/>
-      <w:lvlJc w:val="left"/>
-      <w:pPr>
-        <w:ind w:left="720" w:hanging="360"/>
-      </w:pPr>
-      <w:rPr>
-        <w:rFonts w:ascii="Symbol" w:hAnsi="Symbol" w:hint="default"/>
-      </w:rPr>
-    </w:lvl>
-    <w:lvl w:ilvl="1" w:tplc="04090003" w:tentative="1">
-      <w:start w:val="1"/>
-      <w:numFmt w:val="bullet"/>
-      <w:lvlText w:val="o"/>
-      <w:lvlJc w:val="left"/>
-      <w:pPr>
-        <w:ind w:left="1440" w:hanging="360"/>
-      </w:pPr>
-      <w:rPr>
-        <w:rFonts w:ascii="Courier New" w:hAnsi="Courier New" w:cs="Courier New" w:hint="default"/>
-      </w:rPr>
-    </w:lvl>
-    <w:lvl w:ilvl="2" w:tplc="04090005" w:tentative="1">
-      <w:start w:val="1"/>
-      <w:numFmt w:val="bullet"/>
-      <w:lvlText w:val=""/>
-      <w:lvlJc w:val="left"/>
-      <w:pPr>
-        <w:ind w:left="2160" w:hanging="360"/>
-      </w:pPr>
-      <w:rPr>
-        <w:rFonts w:ascii="Wingdings" w:hAnsi="Wingdings" w:hint="default"/>
-      </w:rPr>
-    </w:lvl>
-    <w:lvl w:ilvl="3" w:tplc="04090001" w:tentative="1">
-      <w:start w:val="1"/>
-      <w:numFmt w:val="bullet"/>
-      <w:lvlText w:val=""/>
-      <w:lvlJc w:val="left"/>
-      <w:pPr>
-        <w:ind w:left="2880" w:hanging="360"/>
-      </w:pPr>
-      <w:rPr>
-        <w:rFonts w:ascii="Symbol" w:hAnsi="Symbol" w:hint="default"/>
-      </w:rPr>
-    </w:lvl>
-    <w:lvl w:ilvl="4" w:tplc="04090003" w:tentative="1">
-      <w:start w:val="1"/>
-      <w:numFmt w:val="bullet"/>
-      <w:lvlText w:val="o"/>
-      <w:lvlJc w:val="left"/>
-      <w:pPr>
-        <w:ind w:left="3600" w:hanging="360"/>
-      </w:pPr>
-      <w:rPr>
-        <w:rFonts w:ascii="Courier New" w:hAnsi="Courier New" w:cs="Courier New" w:hint="default"/>
-      </w:rPr>
-    </w:lvl>
-    <w:lvl w:ilvl="5" w:tplc="04090005" w:tentative="1">
-      <w:start w:val="1"/>
-      <w:numFmt w:val="bullet"/>
-      <w:lvlText w:val=""/>
-      <w:lvlJc w:val="left"/>
-      <w:pPr>
-        <w:ind w:left="4320" w:hanging="360"/>
-      </w:pPr>
-      <w:rPr>
-        <w:rFonts w:ascii="Wingdings" w:hAnsi="Wingdings" w:hint="default"/>
-      </w:rPr>
-    </w:lvl>
-    <w:lvl w:ilvl="6" w:tplc="04090001" w:tentative="1">
-      <w:start w:val="1"/>
-      <w:numFmt w:val="bullet"/>
-      <w:lvlText w:val=""/>
-      <w:lvlJc w:val="left"/>
-      <w:pPr>
-        <w:ind w:left="5040" w:hanging="360"/>
-      </w:pPr>
-      <w:rPr>
-        <w:rFonts w:ascii="Symbol" w:hAnsi="Symbol" w:hint="default"/>
-      </w:rPr>
-    </w:lvl>
-    <w:lvl w:ilvl="7" w:tplc="04090003" w:tentative="1">
-      <w:start w:val="1"/>
-      <w:numFmt w:val="bullet"/>
-      <w:lvlText w:val="o"/>
-      <w:lvlJc w:val="left"/>
-      <w:pPr>
-        <w:ind w:left="5760" w:hanging="360"/>
-      </w:pPr>
-      <w:rPr>
-        <w:rFonts w:ascii="Courier New" w:hAnsi="Courier New" w:cs="Courier New" w:hint="default"/>
-      </w:rPr>
-    </w:lvl>
-    <w:lvl w:ilvl="8" w:tplc="04090005" w:tentative="1">
-      <w:start w:val="1"/>
-      <w:numFmt w:val="bullet"/>
-      <w:lvlText w:val=""/>
-      <w:lvlJc w:val="left"/>
-      <w:pPr>
-        <w:ind w:left="6480" w:hanging="360"/>
-      </w:pPr>
-      <w:rPr>
-        <w:rFonts w:ascii="Wingdings" w:hAnsi="Wingdings" w:hint="default"/>
-      </w:rPr>
-    </w:lvl>
-  </w:abstractNum>
-  <w:abstractNum w:abstractNumId="17" w15:restartNumberingAfterBreak="0">
+  <w:abstractNum w:abstractNumId="12" w15:restartNumberingAfterBreak="0">
     <w:nsid w:val="6C3166A9"/>
     <w:multiLevelType w:val="hybridMultilevel"/>
     <w:tmpl w:val="39A4AD96"/>
@@ -4442,123 +3161,10 @@
       </w:rPr>
     </w:lvl>
   </w:abstractNum>
-  <w:abstractNum w:abstractNumId="18" w15:restartNumberingAfterBreak="0">
-    <w:nsid w:val="70B9487F"/>
+  <w:abstractNum w:abstractNumId="13" w15:restartNumberingAfterBreak="0">
+    <w:nsid w:val="75D71C34"/>
     <w:multiLevelType w:val="hybridMultilevel"/>
-    <w:tmpl w:val="0E808DAC"/>
-    <w:lvl w:ilvl="0" w:tplc="04090001">
-      <w:start w:val="1"/>
-      <w:numFmt w:val="bullet"/>
-      <w:lvlText w:val=""/>
-      <w:lvlJc w:val="left"/>
-      <w:pPr>
-        <w:ind w:left="720" w:hanging="360"/>
-      </w:pPr>
-      <w:rPr>
-        <w:rFonts w:ascii="Symbol" w:hAnsi="Symbol" w:hint="default"/>
-      </w:rPr>
-    </w:lvl>
-    <w:lvl w:ilvl="1" w:tplc="04090003" w:tentative="1">
-      <w:start w:val="1"/>
-      <w:numFmt w:val="bullet"/>
-      <w:lvlText w:val="o"/>
-      <w:lvlJc w:val="left"/>
-      <w:pPr>
-        <w:ind w:left="1440" w:hanging="360"/>
-      </w:pPr>
-      <w:rPr>
-        <w:rFonts w:ascii="Courier New" w:hAnsi="Courier New" w:cs="Courier New" w:hint="default"/>
-      </w:rPr>
-    </w:lvl>
-    <w:lvl w:ilvl="2" w:tplc="04090005" w:tentative="1">
-      <w:start w:val="1"/>
-      <w:numFmt w:val="bullet"/>
-      <w:lvlText w:val=""/>
-      <w:lvlJc w:val="left"/>
-      <w:pPr>
-        <w:ind w:left="2160" w:hanging="360"/>
-      </w:pPr>
-      <w:rPr>
-        <w:rFonts w:ascii="Wingdings" w:hAnsi="Wingdings" w:hint="default"/>
-      </w:rPr>
-    </w:lvl>
-    <w:lvl w:ilvl="3" w:tplc="04090001" w:tentative="1">
-      <w:start w:val="1"/>
-      <w:numFmt w:val="bullet"/>
-      <w:lvlText w:val=""/>
-      <w:lvlJc w:val="left"/>
-      <w:pPr>
-        <w:ind w:left="2880" w:hanging="360"/>
-      </w:pPr>
-      <w:rPr>
-        <w:rFonts w:ascii="Symbol" w:hAnsi="Symbol" w:hint="default"/>
-      </w:rPr>
-    </w:lvl>
-    <w:lvl w:ilvl="4" w:tplc="04090003" w:tentative="1">
-      <w:start w:val="1"/>
-      <w:numFmt w:val="bullet"/>
-      <w:lvlText w:val="o"/>
-      <w:lvlJc w:val="left"/>
-      <w:pPr>
-        <w:ind w:left="3600" w:hanging="360"/>
-      </w:pPr>
-      <w:rPr>
-        <w:rFonts w:ascii="Courier New" w:hAnsi="Courier New" w:cs="Courier New" w:hint="default"/>
-      </w:rPr>
-    </w:lvl>
-    <w:lvl w:ilvl="5" w:tplc="04090005" w:tentative="1">
-      <w:start w:val="1"/>
-      <w:numFmt w:val="bullet"/>
-      <w:lvlText w:val=""/>
-      <w:lvlJc w:val="left"/>
-      <w:pPr>
-        <w:ind w:left="4320" w:hanging="360"/>
-      </w:pPr>
-      <w:rPr>
-        <w:rFonts w:ascii="Wingdings" w:hAnsi="Wingdings" w:hint="default"/>
-      </w:rPr>
-    </w:lvl>
-    <w:lvl w:ilvl="6" w:tplc="04090001" w:tentative="1">
-      <w:start w:val="1"/>
-      <w:numFmt w:val="bullet"/>
-      <w:lvlText w:val=""/>
-      <w:lvlJc w:val="left"/>
-      <w:pPr>
-        <w:ind w:left="5040" w:hanging="360"/>
-      </w:pPr>
-      <w:rPr>
-        <w:rFonts w:ascii="Symbol" w:hAnsi="Symbol" w:hint="default"/>
-      </w:rPr>
-    </w:lvl>
-    <w:lvl w:ilvl="7" w:tplc="04090003" w:tentative="1">
-      <w:start w:val="1"/>
-      <w:numFmt w:val="bullet"/>
-      <w:lvlText w:val="o"/>
-      <w:lvlJc w:val="left"/>
-      <w:pPr>
-        <w:ind w:left="5760" w:hanging="360"/>
-      </w:pPr>
-      <w:rPr>
-        <w:rFonts w:ascii="Courier New" w:hAnsi="Courier New" w:cs="Courier New" w:hint="default"/>
-      </w:rPr>
-    </w:lvl>
-    <w:lvl w:ilvl="8" w:tplc="04090005" w:tentative="1">
-      <w:start w:val="1"/>
-      <w:numFmt w:val="bullet"/>
-      <w:lvlText w:val=""/>
-      <w:lvlJc w:val="left"/>
-      <w:pPr>
-        <w:ind w:left="6480" w:hanging="360"/>
-      </w:pPr>
-      <w:rPr>
-        <w:rFonts w:ascii="Wingdings" w:hAnsi="Wingdings" w:hint="default"/>
-      </w:rPr>
-    </w:lvl>
-  </w:abstractNum>
-  <w:abstractNum w:abstractNumId="19" w15:restartNumberingAfterBreak="0">
-    <w:nsid w:val="7DD519DF"/>
-    <w:multiLevelType w:val="hybridMultilevel"/>
-    <w:tmpl w:val="77C89F3A"/>
+    <w:tmpl w:val="54780360"/>
     <w:lvl w:ilvl="0" w:tplc="04090001">
       <w:start w:val="1"/>
       <w:numFmt w:val="bullet"/>
@@ -4669,16 +3275,16 @@
     </w:lvl>
   </w:abstractNum>
   <w:num w:numId="1">
-    <w:abstractNumId w:val="4"/>
+    <w:abstractNumId w:val="3"/>
   </w:num>
   <w:num w:numId="2">
-    <w:abstractNumId w:val="15"/>
+    <w:abstractNumId w:val="11"/>
   </w:num>
   <w:num w:numId="3">
-    <w:abstractNumId w:val="12"/>
+    <w:abstractNumId w:val="8"/>
   </w:num>
   <w:num w:numId="4">
-    <w:abstractNumId w:val="9"/>
+    <w:abstractNumId w:val="7"/>
   </w:num>
   <w:num w:numId="5">
     <w:abstractNumId w:val="2"/>
@@ -4687,52 +3293,34 @@
     <w:abstractNumId w:val="1"/>
   </w:num>
   <w:num w:numId="7">
-    <w:abstractNumId w:val="17"/>
+    <w:abstractNumId w:val="12"/>
   </w:num>
   <w:num w:numId="8">
-    <w:abstractNumId w:val="14"/>
+    <w:abstractNumId w:val="10"/>
   </w:num>
   <w:num w:numId="9">
-    <w:abstractNumId w:val="7"/>
+    <w:abstractNumId w:val="5"/>
   </w:num>
   <w:num w:numId="10">
-    <w:abstractNumId w:val="13"/>
+    <w:abstractNumId w:val="9"/>
   </w:num>
   <w:num w:numId="11">
-    <w:abstractNumId w:val="8"/>
+    <w:abstractNumId w:val="6"/>
   </w:num>
   <w:num w:numId="12">
-    <w:abstractNumId w:val="6"/>
+    <w:abstractNumId w:val="4"/>
   </w:num>
   <w:num w:numId="13">
     <w:abstractNumId w:val="0"/>
   </w:num>
   <w:num w:numId="14">
-    <w:abstractNumId w:val="5"/>
-  </w:num>
-  <w:num w:numId="15">
-    <w:abstractNumId w:val="3"/>
-  </w:num>
-  <w:num w:numId="16">
-    <w:abstractNumId w:val="19"/>
-  </w:num>
-  <w:num w:numId="17">
-    <w:abstractNumId w:val="10"/>
-  </w:num>
-  <w:num w:numId="18">
-    <w:abstractNumId w:val="16"/>
-  </w:num>
-  <w:num w:numId="19">
-    <w:abstractNumId w:val="11"/>
-  </w:num>
-  <w:num w:numId="20">
-    <w:abstractNumId w:val="18"/>
+    <w:abstractNumId w:val="13"/>
   </w:num>
 </w:numbering>
 </file>
 
 <file path=word/styles.xml><?xml version="1.0" encoding="utf-8"?>
-<w:styles xmlns:mc="http://schemas.openxmlformats.org/markup-compatibility/2006" xmlns:r="http://schemas.openxmlformats.org/officeDocument/2006/relationships" xmlns:w="http://schemas.openxmlformats.org/wordprocessingml/2006/main" xmlns:w14="http://schemas.microsoft.com/office/word/2010/wordml" xmlns:w15="http://schemas.microsoft.com/office/word/2012/wordml" mc:Ignorable="w14 w15">
+<w:styles xmlns:mc="http://schemas.openxmlformats.org/markup-compatibility/2006" xmlns:r="http://schemas.openxmlformats.org/officeDocument/2006/relationships" xmlns:w="http://schemas.openxmlformats.org/wordprocessingml/2006/main" xmlns:w14="http://schemas.microsoft.com/office/word/2010/wordml" xmlns:w15="http://schemas.microsoft.com/office/word/2012/wordml" xmlns:w16se="http://schemas.microsoft.com/office/word/2015/wordml/symex" mc:Ignorable="w14 w15 w16se">
   <w:docDefaults>
     <w:rPrDefault>
       <w:rPr>

</xml_diff>

<commit_message>
clinic managmenet analysis screens added taha merchant(1512130) annas khan(1512114)
</commit_message>
<xml_diff>
--- a/clinic management analysis/Clinic management system.docx
+++ b/clinic management analysis/Clinic management system.docx
@@ -76,23 +76,7 @@
           <w:sz w:val="24"/>
           <w:szCs w:val="32"/>
         </w:rPr>
-        <w:t xml:space="preserve">and these details will need to be saved in database. The appointments are then passed to the doctor who can then view the patient appointment and then treat the patient. The doctor then prescribes medicines that are stored in the pharmacy where patient goes to get the </w:t>
-      </w:r>
-      <w:proofErr w:type="gramStart"/>
-      <w:r>
-        <w:rPr>
-          <w:sz w:val="24"/>
-          <w:szCs w:val="32"/>
-        </w:rPr>
-        <w:t>medicine .</w:t>
-      </w:r>
-      <w:proofErr w:type="gramEnd"/>
-      <w:r>
-        <w:rPr>
-          <w:sz w:val="24"/>
-          <w:szCs w:val="32"/>
-        </w:rPr>
-        <w:t xml:space="preserve"> The pharmacy then gives medicines to the patient where a bill gets generated that goes to the receptionist and patient pays the bill. The project is developed by using C# </w:t>
+        <w:t xml:space="preserve">and these details will need to be saved in database. The appointments are then passed to the doctor who can then view the patient appointment and then treat the patient. The doctor then prescribes medicines that are stored in the pharmacy where patient goes to get the medicine . The pharmacy then gives medicines to the patient where a bill gets generated that goes to the receptionist and patient pays the bill. The project is developed by using C# </w:t>
       </w:r>
       <w:r>
         <w:rPr>
@@ -120,23 +104,7 @@
           <w:sz w:val="24"/>
           <w:szCs w:val="32"/>
         </w:rPr>
-        <w:t xml:space="preserve"> </w:t>
-      </w:r>
-      <w:proofErr w:type="spellStart"/>
-      <w:r>
-        <w:rPr>
-          <w:sz w:val="24"/>
-          <w:szCs w:val="32"/>
-        </w:rPr>
-        <w:t>sql</w:t>
-      </w:r>
-      <w:proofErr w:type="spellEnd"/>
-      <w:r>
-        <w:rPr>
-          <w:sz w:val="24"/>
-          <w:szCs w:val="32"/>
-        </w:rPr>
-        <w:t xml:space="preserve"> server </w:t>
+        <w:t xml:space="preserve"> sql server </w:t>
       </w:r>
     </w:p>
     <w:p>
@@ -510,21 +478,12 @@
           <w:szCs w:val="32"/>
         </w:rPr>
       </w:pPr>
-      <w:proofErr w:type="spellStart"/>
-      <w:r>
-        <w:rPr>
-          <w:sz w:val="24"/>
-          <w:szCs w:val="32"/>
-        </w:rPr>
-        <w:t>Sql</w:t>
-      </w:r>
-      <w:proofErr w:type="spellEnd"/>
-      <w:r>
-        <w:rPr>
-          <w:sz w:val="24"/>
-          <w:szCs w:val="32"/>
-        </w:rPr>
-        <w:t xml:space="preserve"> server 2008</w:t>
+      <w:r>
+        <w:rPr>
+          <w:sz w:val="24"/>
+          <w:szCs w:val="32"/>
+        </w:rPr>
+        <w:t>Sql server 2008</w:t>
       </w:r>
     </w:p>
     <w:p>
@@ -847,9 +806,9 @@
             <o:lock v:ext="edit" aspectratio="t"/>
           </v:shapetype>
           <v:shape id="_x0000_i1025" type="#_x0000_t75" style="width:146.25pt;height:647.25pt" o:ole="">
-            <v:imagedata r:id="rId5" o:title=""/>
+            <v:imagedata r:id="rId7" o:title=""/>
           </v:shape>
-          <o:OLEObject Type="Embed" ProgID="Visio.Drawing.15" ShapeID="_x0000_i1025" DrawAspect="Content" ObjectID="_1577042126" r:id="rId6"/>
+          <o:OLEObject Type="Embed" ProgID="Visio.Drawing.15" ShapeID="_x0000_i1025" DrawAspect="Content" ObjectID="_1577264325" r:id="rId8"/>
         </w:object>
       </w:r>
     </w:p>
@@ -922,9 +881,9 @@
       <w:r>
         <w:object w:dxaOrig="2191" w:dyaOrig="9316">
           <v:shape id="_x0000_i1026" type="#_x0000_t75" style="width:109.5pt;height:465pt" o:ole="">
-            <v:imagedata r:id="rId7" o:title=""/>
+            <v:imagedata r:id="rId9" o:title=""/>
           </v:shape>
-          <o:OLEObject Type="Embed" ProgID="Visio.Drawing.15" ShapeID="_x0000_i1026" DrawAspect="Content" ObjectID="_1577042127" r:id="rId8"/>
+          <o:OLEObject Type="Embed" ProgID="Visio.Drawing.15" ShapeID="_x0000_i1026" DrawAspect="Content" ObjectID="_1577264326" r:id="rId10"/>
         </w:object>
       </w:r>
     </w:p>
@@ -1235,477 +1194,938 @@
         </w:rPr>
         <w:t>:</w:t>
       </w:r>
+    </w:p>
+    <w:p>
+      <w:pPr>
+        <w:pStyle w:val="ListParagraph"/>
+        <w:numPr>
+          <w:ilvl w:val="0"/>
+          <w:numId w:val="14"/>
+        </w:numPr>
+        <w:rPr>
+          <w:sz w:val="24"/>
+          <w:szCs w:val="32"/>
+        </w:rPr>
+      </w:pPr>
+      <w:r>
+        <w:rPr>
+          <w:sz w:val="24"/>
+          <w:szCs w:val="32"/>
+        </w:rPr>
+        <w:t>View Medicine</w:t>
+      </w:r>
+    </w:p>
+    <w:p>
+      <w:pPr>
+        <w:pStyle w:val="ListParagraph"/>
+        <w:numPr>
+          <w:ilvl w:val="0"/>
+          <w:numId w:val="14"/>
+        </w:numPr>
+        <w:rPr>
+          <w:sz w:val="24"/>
+          <w:szCs w:val="32"/>
+        </w:rPr>
+      </w:pPr>
+      <w:r>
+        <w:rPr>
+          <w:sz w:val="24"/>
+          <w:szCs w:val="32"/>
+        </w:rPr>
+        <w:t>Update medicine</w:t>
+      </w:r>
+    </w:p>
+    <w:p>
+      <w:pPr>
+        <w:pStyle w:val="ListParagraph"/>
+        <w:numPr>
+          <w:ilvl w:val="0"/>
+          <w:numId w:val="14"/>
+        </w:numPr>
+        <w:rPr>
+          <w:sz w:val="24"/>
+          <w:szCs w:val="32"/>
+        </w:rPr>
+      </w:pPr>
+      <w:r>
+        <w:rPr>
+          <w:sz w:val="24"/>
+          <w:szCs w:val="32"/>
+        </w:rPr>
+        <w:t>Insert medicine</w:t>
+      </w:r>
+    </w:p>
+    <w:p>
+      <w:pPr>
+        <w:rPr>
+          <w:sz w:val="32"/>
+          <w:szCs w:val="32"/>
+        </w:rPr>
+      </w:pPr>
+    </w:p>
+    <w:p>
+      <w:pPr>
+        <w:rPr>
+          <w:sz w:val="32"/>
+          <w:szCs w:val="32"/>
+        </w:rPr>
+      </w:pPr>
+      <w:r>
+        <w:rPr>
+          <w:b/>
+          <w:sz w:val="32"/>
+          <w:szCs w:val="32"/>
+        </w:rPr>
+        <w:t>Patient Privileges</w:t>
+      </w:r>
+      <w:r>
+        <w:rPr>
+          <w:sz w:val="32"/>
+          <w:szCs w:val="32"/>
+        </w:rPr>
+        <w:t>:</w:t>
+      </w:r>
+    </w:p>
+    <w:p>
+      <w:pPr>
+        <w:pStyle w:val="ListParagraph"/>
+        <w:numPr>
+          <w:ilvl w:val="0"/>
+          <w:numId w:val="8"/>
+        </w:numPr>
+        <w:rPr>
+          <w:sz w:val="24"/>
+          <w:szCs w:val="32"/>
+        </w:rPr>
+      </w:pPr>
+      <w:r>
+        <w:rPr>
+          <w:sz w:val="24"/>
+          <w:szCs w:val="32"/>
+        </w:rPr>
+        <w:t xml:space="preserve">Schedule Appointment </w:t>
+      </w:r>
+    </w:p>
+    <w:p>
+      <w:pPr>
+        <w:pStyle w:val="ListParagraph"/>
+        <w:numPr>
+          <w:ilvl w:val="0"/>
+          <w:numId w:val="8"/>
+        </w:numPr>
+        <w:rPr>
+          <w:sz w:val="24"/>
+          <w:szCs w:val="32"/>
+        </w:rPr>
+      </w:pPr>
+      <w:r>
+        <w:rPr>
+          <w:sz w:val="24"/>
+          <w:szCs w:val="32"/>
+        </w:rPr>
+        <w:t xml:space="preserve">Chose doctor </w:t>
+      </w:r>
+    </w:p>
+    <w:p>
+      <w:pPr>
+        <w:pStyle w:val="ListParagraph"/>
+        <w:numPr>
+          <w:ilvl w:val="0"/>
+          <w:numId w:val="8"/>
+        </w:numPr>
+        <w:rPr>
+          <w:sz w:val="24"/>
+          <w:szCs w:val="32"/>
+        </w:rPr>
+      </w:pPr>
+      <w:r>
+        <w:rPr>
+          <w:sz w:val="24"/>
+          <w:szCs w:val="32"/>
+        </w:rPr>
+        <w:t>Pay bill</w:t>
+      </w:r>
+    </w:p>
+    <w:p>
+      <w:pPr>
+        <w:rPr>
+          <w:sz w:val="32"/>
+          <w:szCs w:val="32"/>
+        </w:rPr>
+      </w:pPr>
+    </w:p>
+    <w:p>
+      <w:pPr>
+        <w:rPr>
+          <w:b/>
+          <w:sz w:val="32"/>
+          <w:szCs w:val="32"/>
+        </w:rPr>
+      </w:pPr>
+      <w:r>
+        <w:rPr>
+          <w:b/>
+          <w:sz w:val="32"/>
+          <w:szCs w:val="32"/>
+        </w:rPr>
+        <w:t>Doctor Privileges</w:t>
+      </w:r>
+      <w:r>
+        <w:rPr>
+          <w:b/>
+          <w:sz w:val="32"/>
+          <w:szCs w:val="32"/>
+        </w:rPr>
+        <w:t>:</w:t>
+      </w:r>
+    </w:p>
+    <w:p>
+      <w:pPr>
+        <w:pStyle w:val="ListParagraph"/>
+        <w:numPr>
+          <w:ilvl w:val="0"/>
+          <w:numId w:val="9"/>
+        </w:numPr>
+        <w:rPr>
+          <w:sz w:val="24"/>
+          <w:szCs w:val="32"/>
+        </w:rPr>
+      </w:pPr>
+      <w:r>
+        <w:rPr>
+          <w:sz w:val="24"/>
+          <w:szCs w:val="32"/>
+        </w:rPr>
+        <w:t xml:space="preserve">View Patient appointment </w:t>
+      </w:r>
+    </w:p>
+    <w:p>
+      <w:pPr>
+        <w:pStyle w:val="ListParagraph"/>
+        <w:numPr>
+          <w:ilvl w:val="0"/>
+          <w:numId w:val="9"/>
+        </w:numPr>
+        <w:rPr>
+          <w:sz w:val="24"/>
+          <w:szCs w:val="32"/>
+        </w:rPr>
+      </w:pPr>
+      <w:r>
+        <w:rPr>
+          <w:sz w:val="24"/>
+          <w:szCs w:val="32"/>
+        </w:rPr>
+        <w:t>Prescribe medicine</w:t>
+      </w:r>
+    </w:p>
+    <w:p>
+      <w:pPr>
+        <w:ind w:left="360"/>
+        <w:rPr>
+          <w:sz w:val="28"/>
+          <w:szCs w:val="32"/>
+        </w:rPr>
+      </w:pPr>
+    </w:p>
+    <w:p>
+      <w:pPr>
+        <w:rPr>
+          <w:b/>
+          <w:sz w:val="32"/>
+          <w:szCs w:val="32"/>
+        </w:rPr>
+      </w:pPr>
+    </w:p>
+    <w:p>
+      <w:r>
+        <w:object w:dxaOrig="5610" w:dyaOrig="15060">
+          <v:shape id="_x0000_i1027" type="#_x0000_t75" style="width:240.75pt;height:647.25pt" o:ole="">
+            <v:imagedata r:id="rId11" o:title=""/>
+          </v:shape>
+          <o:OLEObject Type="Embed" ProgID="Visio.Drawing.15" ShapeID="_x0000_i1027" DrawAspect="Content" ObjectID="_1577264327" r:id="rId12"/>
+        </w:object>
+      </w:r>
+    </w:p>
+    <w:p/>
+    <w:p/>
+    <w:p>
+      <w:pPr>
+        <w:rPr>
+          <w:b/>
+          <w:sz w:val="32"/>
+        </w:rPr>
+      </w:pPr>
+      <w:r>
+        <w:rPr>
+          <w:b/>
+          <w:sz w:val="32"/>
+        </w:rPr>
+        <w:t>Doctor Privileges:</w:t>
+      </w:r>
+    </w:p>
+    <w:p>
+      <w:pPr>
+        <w:pStyle w:val="ListParagraph"/>
+        <w:numPr>
+          <w:ilvl w:val="0"/>
+          <w:numId w:val="7"/>
+        </w:numPr>
+        <w:rPr>
+          <w:sz w:val="24"/>
+          <w:szCs w:val="32"/>
+        </w:rPr>
+      </w:pPr>
+      <w:r>
+        <w:rPr>
+          <w:sz w:val="24"/>
+          <w:szCs w:val="32"/>
+        </w:rPr>
+        <w:t xml:space="preserve">View appointment </w:t>
+      </w:r>
+    </w:p>
+    <w:p>
+      <w:pPr>
+        <w:pStyle w:val="ListParagraph"/>
+        <w:numPr>
+          <w:ilvl w:val="0"/>
+          <w:numId w:val="7"/>
+        </w:numPr>
+        <w:rPr>
+          <w:sz w:val="24"/>
+          <w:szCs w:val="32"/>
+        </w:rPr>
+      </w:pPr>
+      <w:r>
+        <w:rPr>
+          <w:sz w:val="24"/>
+          <w:szCs w:val="32"/>
+        </w:rPr>
+        <w:t>Prescribe medicine</w:t>
+      </w:r>
+    </w:p>
+    <w:p>
+      <w:pPr>
+        <w:rPr>
+          <w:sz w:val="24"/>
+          <w:szCs w:val="32"/>
+        </w:rPr>
+      </w:pPr>
+    </w:p>
+    <w:p>
+      <w:pPr>
+        <w:rPr>
+          <w:b/>
+          <w:sz w:val="32"/>
+          <w:szCs w:val="32"/>
+        </w:rPr>
+      </w:pPr>
+      <w:r>
+        <w:rPr>
+          <w:b/>
+          <w:sz w:val="32"/>
+          <w:szCs w:val="32"/>
+        </w:rPr>
+        <w:t>Validations:</w:t>
+      </w:r>
+    </w:p>
+    <w:p>
+      <w:pPr>
+        <w:pStyle w:val="ListParagraph"/>
+        <w:numPr>
+          <w:ilvl w:val="0"/>
+          <w:numId w:val="13"/>
+        </w:numPr>
+        <w:rPr>
+          <w:sz w:val="32"/>
+          <w:szCs w:val="32"/>
+        </w:rPr>
+      </w:pPr>
+      <w:r>
+        <w:rPr>
+          <w:sz w:val="24"/>
+          <w:szCs w:val="32"/>
+        </w:rPr>
+        <w:t>Login system if password and username are correct</w:t>
+      </w:r>
+    </w:p>
+    <w:p>
+      <w:pPr>
+        <w:pStyle w:val="ListParagraph"/>
+        <w:numPr>
+          <w:ilvl w:val="0"/>
+          <w:numId w:val="13"/>
+        </w:numPr>
+        <w:rPr>
+          <w:sz w:val="24"/>
+          <w:szCs w:val="32"/>
+        </w:rPr>
+      </w:pPr>
+      <w:r>
+        <w:rPr>
+          <w:sz w:val="24"/>
+          <w:szCs w:val="32"/>
+        </w:rPr>
+        <w:t>When registering patient and if patient already exists in system so prompt the receptionist that patient already exists</w:t>
+      </w:r>
+      <w:r>
+        <w:rPr>
+          <w:sz w:val="24"/>
+          <w:szCs w:val="32"/>
+        </w:rPr>
+        <w:t xml:space="preserve"> and display details</w:t>
+      </w:r>
+    </w:p>
+    <w:p>
+      <w:pPr>
+        <w:pStyle w:val="ListParagraph"/>
+        <w:numPr>
+          <w:ilvl w:val="0"/>
+          <w:numId w:val="13"/>
+        </w:numPr>
+        <w:rPr>
+          <w:sz w:val="24"/>
+          <w:szCs w:val="32"/>
+        </w:rPr>
+      </w:pPr>
+      <w:r>
+        <w:rPr>
+          <w:sz w:val="24"/>
+          <w:szCs w:val="32"/>
+        </w:rPr>
+        <w:t>If patient schedules appointment at any time and another patient comes and schedules appointment at same time so prompt user to schedule appointment at another time</w:t>
+      </w:r>
+    </w:p>
+    <w:p>
+      <w:pPr>
+        <w:pStyle w:val="ListParagraph"/>
+        <w:numPr>
+          <w:ilvl w:val="0"/>
+          <w:numId w:val="13"/>
+        </w:numPr>
+        <w:rPr>
+          <w:sz w:val="24"/>
+          <w:szCs w:val="32"/>
+        </w:rPr>
+      </w:pPr>
+      <w:r>
+        <w:rPr>
+          <w:sz w:val="24"/>
+          <w:szCs w:val="32"/>
+        </w:rPr>
+        <w:t>If username entered and not password and vice versa prompt the user to fill in fields</w:t>
+      </w:r>
+    </w:p>
+    <w:p>
+      <w:pPr>
+        <w:pStyle w:val="ListParagraph"/>
+        <w:numPr>
+          <w:ilvl w:val="0"/>
+          <w:numId w:val="13"/>
+        </w:numPr>
+        <w:rPr>
+          <w:sz w:val="24"/>
+          <w:szCs w:val="32"/>
+        </w:rPr>
+      </w:pPr>
+      <w:r>
+        <w:rPr>
+          <w:sz w:val="24"/>
+          <w:szCs w:val="32"/>
+        </w:rPr>
+        <w:t>If doctor tries to access admins privileges so prompt that cannot access admin rights</w:t>
+      </w:r>
+    </w:p>
+    <w:p>
+      <w:pPr>
+        <w:pStyle w:val="ListParagraph"/>
+        <w:numPr>
+          <w:ilvl w:val="0"/>
+          <w:numId w:val="13"/>
+        </w:numPr>
+        <w:rPr>
+          <w:sz w:val="24"/>
+          <w:szCs w:val="32"/>
+        </w:rPr>
+      </w:pPr>
+      <w:r>
+        <w:rPr>
+          <w:sz w:val="24"/>
+          <w:szCs w:val="32"/>
+        </w:rPr>
+        <w:t>Prompt user if any information has been updated an whether correct information is updated in their text fields</w:t>
+      </w:r>
+    </w:p>
+    <w:p>
+      <w:pPr>
+        <w:rPr>
+          <w:sz w:val="32"/>
+          <w:szCs w:val="32"/>
+        </w:rPr>
+      </w:pPr>
+    </w:p>
+    <w:p>
+      <w:pPr>
+        <w:rPr>
+          <w:b/>
+          <w:sz w:val="32"/>
+          <w:szCs w:val="32"/>
+        </w:rPr>
+      </w:pPr>
+    </w:p>
+    <w:p>
+      <w:pPr>
+        <w:rPr>
+          <w:b/>
+          <w:sz w:val="32"/>
+          <w:szCs w:val="32"/>
+        </w:rPr>
+      </w:pPr>
+    </w:p>
+    <w:p>
+      <w:pPr>
+        <w:rPr>
+          <w:b/>
+          <w:sz w:val="32"/>
+          <w:szCs w:val="32"/>
+        </w:rPr>
+      </w:pPr>
+    </w:p>
+    <w:p>
+      <w:pPr>
+        <w:rPr>
+          <w:b/>
+          <w:sz w:val="32"/>
+          <w:szCs w:val="32"/>
+        </w:rPr>
+      </w:pPr>
+    </w:p>
+    <w:p>
+      <w:pPr>
+        <w:rPr>
+          <w:b/>
+          <w:sz w:val="32"/>
+          <w:szCs w:val="32"/>
+        </w:rPr>
+      </w:pPr>
+    </w:p>
+    <w:p>
+      <w:pPr>
+        <w:rPr>
+          <w:b/>
+          <w:sz w:val="32"/>
+          <w:szCs w:val="32"/>
+        </w:rPr>
+      </w:pPr>
+    </w:p>
+    <w:p>
+      <w:pPr>
+        <w:rPr>
+          <w:b/>
+          <w:sz w:val="32"/>
+          <w:szCs w:val="32"/>
+        </w:rPr>
+      </w:pPr>
+    </w:p>
+    <w:p>
+      <w:pPr>
+        <w:rPr>
+          <w:b/>
+          <w:sz w:val="32"/>
+          <w:szCs w:val="32"/>
+        </w:rPr>
+      </w:pPr>
+    </w:p>
+    <w:p>
+      <w:pPr>
+        <w:rPr>
+          <w:b/>
+          <w:sz w:val="32"/>
+          <w:szCs w:val="32"/>
+        </w:rPr>
+      </w:pPr>
+    </w:p>
+    <w:p>
+      <w:pPr>
+        <w:rPr>
+          <w:b/>
+          <w:sz w:val="32"/>
+          <w:szCs w:val="32"/>
+        </w:rPr>
+      </w:pPr>
+    </w:p>
+    <w:p>
+      <w:pPr>
+        <w:rPr>
+          <w:sz w:val="32"/>
+          <w:szCs w:val="32"/>
+        </w:rPr>
+      </w:pPr>
+      <w:r>
+        <w:rPr>
+          <w:b/>
+          <w:sz w:val="32"/>
+          <w:szCs w:val="32"/>
+        </w:rPr>
+        <w:lastRenderedPageBreak/>
+        <w:t>Screens</w:t>
+      </w:r>
+      <w:r>
+        <w:rPr>
+          <w:sz w:val="32"/>
+          <w:szCs w:val="32"/>
+        </w:rPr>
+        <w:t>:</w:t>
+      </w:r>
+    </w:p>
+    <w:p>
+      <w:pPr>
+        <w:rPr>
+          <w:sz w:val="32"/>
+          <w:szCs w:val="32"/>
+        </w:rPr>
+      </w:pPr>
+      <w:r>
+        <w:rPr>
+          <w:noProof/>
+          <w:sz w:val="32"/>
+          <w:szCs w:val="32"/>
+        </w:rPr>
+        <w:drawing>
+          <wp:inline distT="0" distB="0" distL="0" distR="0">
+            <wp:extent cx="3924300" cy="3171825"/>
+            <wp:effectExtent l="0" t="0" r="0" b="9525"/>
+            <wp:docPr id="1" name="Picture 1"/>
+            <wp:cNvGraphicFramePr>
+              <a:graphicFrameLocks xmlns:a="http://schemas.openxmlformats.org/drawingml/2006/main" noChangeAspect="1"/>
+            </wp:cNvGraphicFramePr>
+            <a:graphic xmlns:a="http://schemas.openxmlformats.org/drawingml/2006/main">
+              <a:graphicData uri="http://schemas.openxmlformats.org/drawingml/2006/picture">
+                <pic:pic xmlns:pic="http://schemas.openxmlformats.org/drawingml/2006/picture">
+                  <pic:nvPicPr>
+                    <pic:cNvPr id="1" name="1.JPG"/>
+                    <pic:cNvPicPr/>
+                  </pic:nvPicPr>
+                  <pic:blipFill>
+                    <a:blip r:embed="rId13">
+                      <a:extLst>
+                        <a:ext uri="{28A0092B-C50C-407E-A947-70E740481C1C}">
+                          <a14:useLocalDpi xmlns:a14="http://schemas.microsoft.com/office/drawing/2010/main" val="0"/>
+                        </a:ext>
+                      </a:extLst>
+                    </a:blip>
+                    <a:stretch>
+                      <a:fillRect/>
+                    </a:stretch>
+                  </pic:blipFill>
+                  <pic:spPr>
+                    <a:xfrm>
+                      <a:off x="0" y="0"/>
+                      <a:ext cx="3924300" cy="3171825"/>
+                    </a:xfrm>
+                    <a:prstGeom prst="rect">
+                      <a:avLst/>
+                    </a:prstGeom>
+                  </pic:spPr>
+                </pic:pic>
+              </a:graphicData>
+            </a:graphic>
+          </wp:inline>
+        </w:drawing>
+      </w:r>
+      <w:r>
+        <w:rPr>
+          <w:noProof/>
+          <w:sz w:val="32"/>
+          <w:szCs w:val="32"/>
+        </w:rPr>
+        <w:drawing>
+          <wp:inline distT="0" distB="0" distL="0" distR="0">
+            <wp:extent cx="3743325" cy="3648075"/>
+            <wp:effectExtent l="0" t="0" r="9525" b="9525"/>
+            <wp:docPr id="2" name="Picture 2"/>
+            <wp:cNvGraphicFramePr>
+              <a:graphicFrameLocks xmlns:a="http://schemas.openxmlformats.org/drawingml/2006/main" noChangeAspect="1"/>
+            </wp:cNvGraphicFramePr>
+            <a:graphic xmlns:a="http://schemas.openxmlformats.org/drawingml/2006/main">
+              <a:graphicData uri="http://schemas.openxmlformats.org/drawingml/2006/picture">
+                <pic:pic xmlns:pic="http://schemas.openxmlformats.org/drawingml/2006/picture">
+                  <pic:nvPicPr>
+                    <pic:cNvPr id="2" name="2.JPG"/>
+                    <pic:cNvPicPr/>
+                  </pic:nvPicPr>
+                  <pic:blipFill>
+                    <a:blip r:embed="rId14">
+                      <a:extLst>
+                        <a:ext uri="{28A0092B-C50C-407E-A947-70E740481C1C}">
+                          <a14:useLocalDpi xmlns:a14="http://schemas.microsoft.com/office/drawing/2010/main" val="0"/>
+                        </a:ext>
+                      </a:extLst>
+                    </a:blip>
+                    <a:stretch>
+                      <a:fillRect/>
+                    </a:stretch>
+                  </pic:blipFill>
+                  <pic:spPr>
+                    <a:xfrm>
+                      <a:off x="0" y="0"/>
+                      <a:ext cx="3743325" cy="3648075"/>
+                    </a:xfrm>
+                    <a:prstGeom prst="rect">
+                      <a:avLst/>
+                    </a:prstGeom>
+                  </pic:spPr>
+                </pic:pic>
+              </a:graphicData>
+            </a:graphic>
+          </wp:inline>
+        </w:drawing>
+      </w:r>
       <w:bookmarkStart w:id="0" w:name="_GoBack"/>
       <w:bookmarkEnd w:id="0"/>
-    </w:p>
-    <w:p>
-      <w:pPr>
-        <w:pStyle w:val="ListParagraph"/>
-        <w:numPr>
-          <w:ilvl w:val="0"/>
-          <w:numId w:val="14"/>
-        </w:numPr>
-        <w:rPr>
-          <w:sz w:val="24"/>
-          <w:szCs w:val="32"/>
-        </w:rPr>
-      </w:pPr>
-      <w:r>
-        <w:rPr>
-          <w:sz w:val="24"/>
-          <w:szCs w:val="32"/>
-        </w:rPr>
-        <w:t>View Medicine</w:t>
-      </w:r>
-    </w:p>
-    <w:p>
-      <w:pPr>
-        <w:pStyle w:val="ListParagraph"/>
-        <w:numPr>
-          <w:ilvl w:val="0"/>
-          <w:numId w:val="14"/>
-        </w:numPr>
-        <w:rPr>
-          <w:sz w:val="24"/>
-          <w:szCs w:val="32"/>
-        </w:rPr>
-      </w:pPr>
-      <w:r>
-        <w:rPr>
-          <w:sz w:val="24"/>
-          <w:szCs w:val="32"/>
-        </w:rPr>
-        <w:t>Update medicine</w:t>
-      </w:r>
-    </w:p>
-    <w:p>
-      <w:pPr>
-        <w:pStyle w:val="ListParagraph"/>
-        <w:numPr>
-          <w:ilvl w:val="0"/>
-          <w:numId w:val="14"/>
-        </w:numPr>
-        <w:rPr>
-          <w:sz w:val="24"/>
-          <w:szCs w:val="32"/>
-        </w:rPr>
-      </w:pPr>
-      <w:r>
-        <w:rPr>
-          <w:sz w:val="24"/>
-          <w:szCs w:val="32"/>
-        </w:rPr>
-        <w:t>Insert medicine</w:t>
-      </w:r>
-    </w:p>
-    <w:p>
-      <w:pPr>
-        <w:rPr>
-          <w:sz w:val="32"/>
-          <w:szCs w:val="32"/>
-        </w:rPr>
-      </w:pPr>
-    </w:p>
-    <w:p>
-      <w:pPr>
-        <w:rPr>
-          <w:sz w:val="32"/>
-          <w:szCs w:val="32"/>
-        </w:rPr>
-      </w:pPr>
-      <w:r>
-        <w:rPr>
-          <w:b/>
-          <w:sz w:val="32"/>
-          <w:szCs w:val="32"/>
-        </w:rPr>
-        <w:t>Patient Privileges</w:t>
-      </w:r>
-      <w:r>
-        <w:rPr>
-          <w:sz w:val="32"/>
-          <w:szCs w:val="32"/>
-        </w:rPr>
-        <w:t>:</w:t>
-      </w:r>
-    </w:p>
-    <w:p>
-      <w:pPr>
-        <w:pStyle w:val="ListParagraph"/>
-        <w:numPr>
-          <w:ilvl w:val="0"/>
-          <w:numId w:val="8"/>
-        </w:numPr>
-        <w:rPr>
-          <w:sz w:val="24"/>
-          <w:szCs w:val="32"/>
-        </w:rPr>
-      </w:pPr>
-      <w:r>
-        <w:rPr>
-          <w:sz w:val="24"/>
-          <w:szCs w:val="32"/>
-        </w:rPr>
-        <w:t xml:space="preserve">Schedule Appointment </w:t>
-      </w:r>
-    </w:p>
-    <w:p>
-      <w:pPr>
-        <w:pStyle w:val="ListParagraph"/>
-        <w:numPr>
-          <w:ilvl w:val="0"/>
-          <w:numId w:val="8"/>
-        </w:numPr>
-        <w:rPr>
-          <w:sz w:val="24"/>
-          <w:szCs w:val="32"/>
-        </w:rPr>
-      </w:pPr>
-      <w:r>
-        <w:rPr>
-          <w:sz w:val="24"/>
-          <w:szCs w:val="32"/>
-        </w:rPr>
-        <w:t xml:space="preserve">Chose doctor </w:t>
-      </w:r>
-    </w:p>
-    <w:p>
-      <w:pPr>
-        <w:pStyle w:val="ListParagraph"/>
-        <w:numPr>
-          <w:ilvl w:val="0"/>
-          <w:numId w:val="8"/>
-        </w:numPr>
-        <w:rPr>
-          <w:sz w:val="24"/>
-          <w:szCs w:val="32"/>
-        </w:rPr>
-      </w:pPr>
-      <w:r>
-        <w:rPr>
-          <w:sz w:val="24"/>
-          <w:szCs w:val="32"/>
-        </w:rPr>
-        <w:t>Pay bill</w:t>
-      </w:r>
-    </w:p>
-    <w:p>
-      <w:pPr>
-        <w:rPr>
-          <w:sz w:val="32"/>
-          <w:szCs w:val="32"/>
-        </w:rPr>
-      </w:pPr>
-    </w:p>
-    <w:p>
-      <w:pPr>
-        <w:rPr>
-          <w:b/>
-          <w:sz w:val="32"/>
-          <w:szCs w:val="32"/>
-        </w:rPr>
-      </w:pPr>
-      <w:r>
-        <w:rPr>
-          <w:b/>
-          <w:sz w:val="32"/>
-          <w:szCs w:val="32"/>
-        </w:rPr>
-        <w:t>Doctor Privileges</w:t>
-      </w:r>
-      <w:r>
-        <w:rPr>
-          <w:b/>
-          <w:sz w:val="32"/>
-          <w:szCs w:val="32"/>
-        </w:rPr>
-        <w:t>:</w:t>
-      </w:r>
-    </w:p>
-    <w:p>
-      <w:pPr>
-        <w:pStyle w:val="ListParagraph"/>
-        <w:numPr>
-          <w:ilvl w:val="0"/>
-          <w:numId w:val="9"/>
-        </w:numPr>
-        <w:rPr>
-          <w:sz w:val="24"/>
-          <w:szCs w:val="32"/>
-        </w:rPr>
-      </w:pPr>
-      <w:r>
-        <w:rPr>
-          <w:sz w:val="24"/>
-          <w:szCs w:val="32"/>
-        </w:rPr>
-        <w:t xml:space="preserve">View Patient appointment </w:t>
-      </w:r>
-    </w:p>
-    <w:p>
-      <w:pPr>
-        <w:pStyle w:val="ListParagraph"/>
-        <w:numPr>
-          <w:ilvl w:val="0"/>
-          <w:numId w:val="9"/>
-        </w:numPr>
-        <w:rPr>
-          <w:sz w:val="24"/>
-          <w:szCs w:val="32"/>
-        </w:rPr>
-      </w:pPr>
-      <w:r>
-        <w:rPr>
-          <w:sz w:val="24"/>
-          <w:szCs w:val="32"/>
-        </w:rPr>
-        <w:t>Prescribe medicine</w:t>
-      </w:r>
-    </w:p>
-    <w:p>
-      <w:pPr>
-        <w:ind w:left="360"/>
-        <w:rPr>
-          <w:sz w:val="28"/>
-          <w:szCs w:val="32"/>
-        </w:rPr>
-      </w:pPr>
-    </w:p>
-    <w:p>
-      <w:pPr>
-        <w:rPr>
-          <w:b/>
-          <w:sz w:val="32"/>
-          <w:szCs w:val="32"/>
-        </w:rPr>
-      </w:pPr>
-    </w:p>
-    <w:p>
-      <w:r>
-        <w:object w:dxaOrig="5610" w:dyaOrig="15060">
-          <v:shape id="_x0000_i1027" type="#_x0000_t75" style="width:240.75pt;height:647.25pt" o:ole="">
-            <v:imagedata r:id="rId9" o:title=""/>
-          </v:shape>
-          <o:OLEObject Type="Embed" ProgID="Visio.Drawing.15" ShapeID="_x0000_i1027" DrawAspect="Content" ObjectID="_1577042128" r:id="rId10"/>
-        </w:object>
-      </w:r>
-    </w:p>
-    <w:p/>
-    <w:p/>
-    <w:p>
-      <w:pPr>
-        <w:rPr>
-          <w:b/>
-          <w:sz w:val="32"/>
-        </w:rPr>
-      </w:pPr>
-      <w:r>
-        <w:rPr>
-          <w:b/>
-          <w:sz w:val="32"/>
-        </w:rPr>
-        <w:t>Doctor Privileges:</w:t>
-      </w:r>
-    </w:p>
-    <w:p>
-      <w:pPr>
-        <w:pStyle w:val="ListParagraph"/>
-        <w:numPr>
-          <w:ilvl w:val="0"/>
-          <w:numId w:val="7"/>
-        </w:numPr>
-        <w:rPr>
-          <w:sz w:val="24"/>
-          <w:szCs w:val="32"/>
-        </w:rPr>
-      </w:pPr>
-      <w:r>
-        <w:rPr>
-          <w:sz w:val="24"/>
-          <w:szCs w:val="32"/>
-        </w:rPr>
-        <w:t xml:space="preserve">View appointment </w:t>
-      </w:r>
-    </w:p>
-    <w:p>
-      <w:pPr>
-        <w:pStyle w:val="ListParagraph"/>
-        <w:numPr>
-          <w:ilvl w:val="0"/>
-          <w:numId w:val="7"/>
-        </w:numPr>
-        <w:rPr>
-          <w:sz w:val="24"/>
-          <w:szCs w:val="32"/>
-        </w:rPr>
-      </w:pPr>
-      <w:r>
-        <w:rPr>
-          <w:sz w:val="24"/>
-          <w:szCs w:val="32"/>
-        </w:rPr>
-        <w:t>Prescribe medicine</w:t>
-      </w:r>
-    </w:p>
-    <w:p>
-      <w:pPr>
-        <w:rPr>
-          <w:sz w:val="24"/>
-          <w:szCs w:val="32"/>
-        </w:rPr>
-      </w:pPr>
-    </w:p>
-    <w:p>
-      <w:pPr>
-        <w:rPr>
-          <w:b/>
-          <w:sz w:val="32"/>
-          <w:szCs w:val="32"/>
-        </w:rPr>
-      </w:pPr>
-      <w:r>
-        <w:rPr>
-          <w:b/>
-          <w:sz w:val="32"/>
-          <w:szCs w:val="32"/>
-        </w:rPr>
-        <w:t>Validations:</w:t>
-      </w:r>
-    </w:p>
-    <w:p>
-      <w:pPr>
-        <w:pStyle w:val="ListParagraph"/>
-        <w:numPr>
-          <w:ilvl w:val="0"/>
-          <w:numId w:val="13"/>
-        </w:numPr>
-        <w:rPr>
-          <w:sz w:val="32"/>
-          <w:szCs w:val="32"/>
-        </w:rPr>
-      </w:pPr>
-      <w:r>
-        <w:rPr>
-          <w:sz w:val="24"/>
-          <w:szCs w:val="32"/>
-        </w:rPr>
-        <w:t>Login system if password and username are correct</w:t>
-      </w:r>
-    </w:p>
-    <w:p>
-      <w:pPr>
-        <w:pStyle w:val="ListParagraph"/>
-        <w:numPr>
-          <w:ilvl w:val="0"/>
-          <w:numId w:val="13"/>
-        </w:numPr>
-        <w:rPr>
-          <w:sz w:val="24"/>
-          <w:szCs w:val="32"/>
-        </w:rPr>
-      </w:pPr>
-      <w:r>
-        <w:rPr>
-          <w:sz w:val="24"/>
-          <w:szCs w:val="32"/>
-        </w:rPr>
-        <w:t>When registering patient and if patient already exists in system so prompt the receptionist that patient already exists</w:t>
-      </w:r>
-      <w:r>
-        <w:rPr>
-          <w:sz w:val="24"/>
-          <w:szCs w:val="32"/>
-        </w:rPr>
-        <w:t xml:space="preserve"> and display details</w:t>
-      </w:r>
-    </w:p>
-    <w:p>
-      <w:pPr>
-        <w:pStyle w:val="ListParagraph"/>
-        <w:numPr>
-          <w:ilvl w:val="0"/>
-          <w:numId w:val="13"/>
-        </w:numPr>
-        <w:rPr>
-          <w:sz w:val="24"/>
-          <w:szCs w:val="32"/>
-        </w:rPr>
-      </w:pPr>
-      <w:r>
-        <w:rPr>
-          <w:sz w:val="24"/>
-          <w:szCs w:val="32"/>
-        </w:rPr>
-        <w:t>If patient schedules appointment at any time and another patient comes and schedules appointment at same time so prompt user to schedule appointment at another time</w:t>
-      </w:r>
-    </w:p>
-    <w:p>
-      <w:pPr>
-        <w:pStyle w:val="ListParagraph"/>
-        <w:numPr>
-          <w:ilvl w:val="0"/>
-          <w:numId w:val="13"/>
-        </w:numPr>
-        <w:rPr>
-          <w:sz w:val="24"/>
-          <w:szCs w:val="32"/>
-        </w:rPr>
-      </w:pPr>
-      <w:r>
-        <w:rPr>
-          <w:sz w:val="24"/>
-          <w:szCs w:val="32"/>
-        </w:rPr>
-        <w:t>If username entered and not password and vice versa prompt the user to fill in fields</w:t>
-      </w:r>
-    </w:p>
-    <w:p>
-      <w:pPr>
-        <w:pStyle w:val="ListParagraph"/>
-        <w:numPr>
-          <w:ilvl w:val="0"/>
-          <w:numId w:val="13"/>
-        </w:numPr>
-        <w:rPr>
-          <w:sz w:val="24"/>
-          <w:szCs w:val="32"/>
-        </w:rPr>
-      </w:pPr>
-      <w:r>
-        <w:rPr>
-          <w:sz w:val="24"/>
-          <w:szCs w:val="32"/>
-        </w:rPr>
-        <w:t>If doctor tries to access admins privileges so prompt that cannot access admin rights</w:t>
-      </w:r>
-    </w:p>
-    <w:p>
-      <w:pPr>
-        <w:pStyle w:val="ListParagraph"/>
-        <w:numPr>
-          <w:ilvl w:val="0"/>
-          <w:numId w:val="13"/>
-        </w:numPr>
-        <w:rPr>
-          <w:sz w:val="24"/>
-          <w:szCs w:val="32"/>
-        </w:rPr>
-      </w:pPr>
-      <w:r>
-        <w:rPr>
-          <w:sz w:val="24"/>
-          <w:szCs w:val="32"/>
-        </w:rPr>
-        <w:t>Prompt user if any information has been updated an whether correct information is updated in their text fields</w:t>
-      </w:r>
-    </w:p>
-    <w:p>
-      <w:pPr>
-        <w:rPr>
-          <w:sz w:val="32"/>
-          <w:szCs w:val="32"/>
-        </w:rPr>
-      </w:pPr>
+      <w:r>
+        <w:rPr>
+          <w:noProof/>
+          <w:sz w:val="32"/>
+          <w:szCs w:val="32"/>
+        </w:rPr>
+        <w:lastRenderedPageBreak/>
+        <w:drawing>
+          <wp:inline distT="0" distB="0" distL="0" distR="0">
+            <wp:extent cx="4333875" cy="2886075"/>
+            <wp:effectExtent l="0" t="0" r="9525" b="9525"/>
+            <wp:docPr id="3" name="Picture 3"/>
+            <wp:cNvGraphicFramePr>
+              <a:graphicFrameLocks xmlns:a="http://schemas.openxmlformats.org/drawingml/2006/main" noChangeAspect="1"/>
+            </wp:cNvGraphicFramePr>
+            <a:graphic xmlns:a="http://schemas.openxmlformats.org/drawingml/2006/main">
+              <a:graphicData uri="http://schemas.openxmlformats.org/drawingml/2006/picture">
+                <pic:pic xmlns:pic="http://schemas.openxmlformats.org/drawingml/2006/picture">
+                  <pic:nvPicPr>
+                    <pic:cNvPr id="3" name="3.JPG"/>
+                    <pic:cNvPicPr/>
+                  </pic:nvPicPr>
+                  <pic:blipFill>
+                    <a:blip r:embed="rId15">
+                      <a:extLst>
+                        <a:ext uri="{28A0092B-C50C-407E-A947-70E740481C1C}">
+                          <a14:useLocalDpi xmlns:a14="http://schemas.microsoft.com/office/drawing/2010/main" val="0"/>
+                        </a:ext>
+                      </a:extLst>
+                    </a:blip>
+                    <a:stretch>
+                      <a:fillRect/>
+                    </a:stretch>
+                  </pic:blipFill>
+                  <pic:spPr>
+                    <a:xfrm>
+                      <a:off x="0" y="0"/>
+                      <a:ext cx="4333875" cy="2886075"/>
+                    </a:xfrm>
+                    <a:prstGeom prst="rect">
+                      <a:avLst/>
+                    </a:prstGeom>
+                  </pic:spPr>
+                </pic:pic>
+              </a:graphicData>
+            </a:graphic>
+          </wp:inline>
+        </w:drawing>
+      </w:r>
+      <w:r>
+        <w:rPr>
+          <w:noProof/>
+          <w:sz w:val="32"/>
+          <w:szCs w:val="32"/>
+        </w:rPr>
+        <w:drawing>
+          <wp:inline distT="0" distB="0" distL="0" distR="0">
+            <wp:extent cx="3924300" cy="3400425"/>
+            <wp:effectExtent l="0" t="0" r="0" b="9525"/>
+            <wp:docPr id="4" name="Picture 4"/>
+            <wp:cNvGraphicFramePr>
+              <a:graphicFrameLocks xmlns:a="http://schemas.openxmlformats.org/drawingml/2006/main" noChangeAspect="1"/>
+            </wp:cNvGraphicFramePr>
+            <a:graphic xmlns:a="http://schemas.openxmlformats.org/drawingml/2006/main">
+              <a:graphicData uri="http://schemas.openxmlformats.org/drawingml/2006/picture">
+                <pic:pic xmlns:pic="http://schemas.openxmlformats.org/drawingml/2006/picture">
+                  <pic:nvPicPr>
+                    <pic:cNvPr id="4" name="4.JPG"/>
+                    <pic:cNvPicPr/>
+                  </pic:nvPicPr>
+                  <pic:blipFill>
+                    <a:blip r:embed="rId16">
+                      <a:extLst>
+                        <a:ext uri="{28A0092B-C50C-407E-A947-70E740481C1C}">
+                          <a14:useLocalDpi xmlns:a14="http://schemas.microsoft.com/office/drawing/2010/main" val="0"/>
+                        </a:ext>
+                      </a:extLst>
+                    </a:blip>
+                    <a:stretch>
+                      <a:fillRect/>
+                    </a:stretch>
+                  </pic:blipFill>
+                  <pic:spPr>
+                    <a:xfrm>
+                      <a:off x="0" y="0"/>
+                      <a:ext cx="3924300" cy="3400425"/>
+                    </a:xfrm>
+                    <a:prstGeom prst="rect">
+                      <a:avLst/>
+                    </a:prstGeom>
+                  </pic:spPr>
+                </pic:pic>
+              </a:graphicData>
+            </a:graphic>
+          </wp:inline>
+        </w:drawing>
+      </w:r>
+      <w:r>
+        <w:rPr>
+          <w:noProof/>
+          <w:sz w:val="32"/>
+          <w:szCs w:val="32"/>
+        </w:rPr>
+        <w:lastRenderedPageBreak/>
+        <w:drawing>
+          <wp:inline distT="0" distB="0" distL="0" distR="0">
+            <wp:extent cx="4352925" cy="3181350"/>
+            <wp:effectExtent l="0" t="0" r="9525" b="0"/>
+            <wp:docPr id="5" name="Picture 5"/>
+            <wp:cNvGraphicFramePr>
+              <a:graphicFrameLocks xmlns:a="http://schemas.openxmlformats.org/drawingml/2006/main" noChangeAspect="1"/>
+            </wp:cNvGraphicFramePr>
+            <a:graphic xmlns:a="http://schemas.openxmlformats.org/drawingml/2006/main">
+              <a:graphicData uri="http://schemas.openxmlformats.org/drawingml/2006/picture">
+                <pic:pic xmlns:pic="http://schemas.openxmlformats.org/drawingml/2006/picture">
+                  <pic:nvPicPr>
+                    <pic:cNvPr id="5" name="5.JPG"/>
+                    <pic:cNvPicPr/>
+                  </pic:nvPicPr>
+                  <pic:blipFill>
+                    <a:blip r:embed="rId17">
+                      <a:extLst>
+                        <a:ext uri="{28A0092B-C50C-407E-A947-70E740481C1C}">
+                          <a14:useLocalDpi xmlns:a14="http://schemas.microsoft.com/office/drawing/2010/main" val="0"/>
+                        </a:ext>
+                      </a:extLst>
+                    </a:blip>
+                    <a:stretch>
+                      <a:fillRect/>
+                    </a:stretch>
+                  </pic:blipFill>
+                  <pic:spPr>
+                    <a:xfrm>
+                      <a:off x="0" y="0"/>
+                      <a:ext cx="4352925" cy="3181350"/>
+                    </a:xfrm>
+                    <a:prstGeom prst="rect">
+                      <a:avLst/>
+                    </a:prstGeom>
+                  </pic:spPr>
+                </pic:pic>
+              </a:graphicData>
+            </a:graphic>
+          </wp:inline>
+        </w:drawing>
+      </w:r>
+      <w:r>
+        <w:rPr>
+          <w:noProof/>
+          <w:sz w:val="32"/>
+          <w:szCs w:val="32"/>
+        </w:rPr>
+        <w:drawing>
+          <wp:inline distT="0" distB="0" distL="0" distR="0">
+            <wp:extent cx="4381500" cy="2895600"/>
+            <wp:effectExtent l="0" t="0" r="0" b="0"/>
+            <wp:docPr id="6" name="Picture 6"/>
+            <wp:cNvGraphicFramePr>
+              <a:graphicFrameLocks xmlns:a="http://schemas.openxmlformats.org/drawingml/2006/main" noChangeAspect="1"/>
+            </wp:cNvGraphicFramePr>
+            <a:graphic xmlns:a="http://schemas.openxmlformats.org/drawingml/2006/main">
+              <a:graphicData uri="http://schemas.openxmlformats.org/drawingml/2006/picture">
+                <pic:pic xmlns:pic="http://schemas.openxmlformats.org/drawingml/2006/picture">
+                  <pic:nvPicPr>
+                    <pic:cNvPr id="6" name="6.JPG"/>
+                    <pic:cNvPicPr/>
+                  </pic:nvPicPr>
+                  <pic:blipFill>
+                    <a:blip r:embed="rId18">
+                      <a:extLst>
+                        <a:ext uri="{28A0092B-C50C-407E-A947-70E740481C1C}">
+                          <a14:useLocalDpi xmlns:a14="http://schemas.microsoft.com/office/drawing/2010/main" val="0"/>
+                        </a:ext>
+                      </a:extLst>
+                    </a:blip>
+                    <a:stretch>
+                      <a:fillRect/>
+                    </a:stretch>
+                  </pic:blipFill>
+                  <pic:spPr>
+                    <a:xfrm>
+                      <a:off x="0" y="0"/>
+                      <a:ext cx="4381500" cy="2895600"/>
+                    </a:xfrm>
+                    <a:prstGeom prst="rect">
+                      <a:avLst/>
+                    </a:prstGeom>
+                  </pic:spPr>
+                </pic:pic>
+              </a:graphicData>
+            </a:graphic>
+          </wp:inline>
+        </w:drawing>
+      </w:r>
+      <w:r>
+        <w:rPr>
+          <w:noProof/>
+          <w:sz w:val="32"/>
+          <w:szCs w:val="32"/>
+        </w:rPr>
+        <w:lastRenderedPageBreak/>
+        <w:drawing>
+          <wp:inline distT="0" distB="0" distL="0" distR="0">
+            <wp:extent cx="5286375" cy="2924175"/>
+            <wp:effectExtent l="0" t="0" r="9525" b="9525"/>
+            <wp:docPr id="7" name="Picture 7"/>
+            <wp:cNvGraphicFramePr>
+              <a:graphicFrameLocks xmlns:a="http://schemas.openxmlformats.org/drawingml/2006/main" noChangeAspect="1"/>
+            </wp:cNvGraphicFramePr>
+            <a:graphic xmlns:a="http://schemas.openxmlformats.org/drawingml/2006/main">
+              <a:graphicData uri="http://schemas.openxmlformats.org/drawingml/2006/picture">
+                <pic:pic xmlns:pic="http://schemas.openxmlformats.org/drawingml/2006/picture">
+                  <pic:nvPicPr>
+                    <pic:cNvPr id="7" name="7.JPG"/>
+                    <pic:cNvPicPr/>
+                  </pic:nvPicPr>
+                  <pic:blipFill>
+                    <a:blip r:embed="rId19">
+                      <a:extLst>
+                        <a:ext uri="{28A0092B-C50C-407E-A947-70E740481C1C}">
+                          <a14:useLocalDpi xmlns:a14="http://schemas.microsoft.com/office/drawing/2010/main" val="0"/>
+                        </a:ext>
+                      </a:extLst>
+                    </a:blip>
+                    <a:stretch>
+                      <a:fillRect/>
+                    </a:stretch>
+                  </pic:blipFill>
+                  <pic:spPr>
+                    <a:xfrm>
+                      <a:off x="0" y="0"/>
+                      <a:ext cx="5286375" cy="2924175"/>
+                    </a:xfrm>
+                    <a:prstGeom prst="rect">
+                      <a:avLst/>
+                    </a:prstGeom>
+                  </pic:spPr>
+                </pic:pic>
+              </a:graphicData>
+            </a:graphic>
+          </wp:inline>
+        </w:drawing>
+      </w:r>
     </w:p>
     <w:sectPr>
       <w:pgSz w:w="12240" w:h="15840"/>
@@ -1715,6 +2135,56 @@
     </w:sectPr>
   </w:body>
 </w:document>
+</file>
+
+<file path=word/endnotes.xml><?xml version="1.0" encoding="utf-8"?>
+<w:endnotes xmlns:wpc="http://schemas.microsoft.com/office/word/2010/wordprocessingCanvas" xmlns:cx="http://schemas.microsoft.com/office/drawing/2014/chartex" xmlns:cx1="http://schemas.microsoft.com/office/drawing/2015/9/8/chartex" xmlns:mc="http://schemas.openxmlformats.org/markup-compatibility/2006" xmlns:o="urn:schemas-microsoft-com:office:office" xmlns:r="http://schemas.openxmlformats.org/officeDocument/2006/relationships" xmlns:m="http://schemas.openxmlformats.org/officeDocument/2006/math" xmlns:v="urn:schemas-microsoft-com:vml" xmlns:wp14="http://schemas.microsoft.com/office/word/2010/wordprocessingDrawing" xmlns:wp="http://schemas.openxmlformats.org/drawingml/2006/wordprocessingDrawing" xmlns:w10="urn:schemas-microsoft-com:office:word" xmlns:w="http://schemas.openxmlformats.org/wordprocessingml/2006/main" xmlns:w14="http://schemas.microsoft.com/office/word/2010/wordml" xmlns:w15="http://schemas.microsoft.com/office/word/2012/wordml" xmlns:w16se="http://schemas.microsoft.com/office/word/2015/wordml/symex" xmlns:wpg="http://schemas.microsoft.com/office/word/2010/wordprocessingGroup" xmlns:wpi="http://schemas.microsoft.com/office/word/2010/wordprocessingInk" xmlns:wne="http://schemas.microsoft.com/office/word/2006/wordml" xmlns:wps="http://schemas.microsoft.com/office/word/2010/wordprocessingShape" mc:Ignorable="w14 w15 w16se wp14">
+  <w:endnote w:type="separator" w:id="-1">
+    <w:p>
+      <w:pPr>
+        <w:spacing w:after="0" w:line="240" w:lineRule="auto"/>
+      </w:pPr>
+      <w:r>
+        <w:separator/>
+      </w:r>
+    </w:p>
+  </w:endnote>
+  <w:endnote w:type="continuationSeparator" w:id="0">
+    <w:p>
+      <w:pPr>
+        <w:spacing w:after="0" w:line="240" w:lineRule="auto"/>
+      </w:pPr>
+      <w:r>
+        <w:continuationSeparator/>
+      </w:r>
+    </w:p>
+  </w:endnote>
+</w:endnotes>
+</file>
+
+<file path=word/footnotes.xml><?xml version="1.0" encoding="utf-8"?>
+<w:footnotes xmlns:wpc="http://schemas.microsoft.com/office/word/2010/wordprocessingCanvas" xmlns:cx="http://schemas.microsoft.com/office/drawing/2014/chartex" xmlns:cx1="http://schemas.microsoft.com/office/drawing/2015/9/8/chartex" xmlns:mc="http://schemas.openxmlformats.org/markup-compatibility/2006" xmlns:o="urn:schemas-microsoft-com:office:office" xmlns:r="http://schemas.openxmlformats.org/officeDocument/2006/relationships" xmlns:m="http://schemas.openxmlformats.org/officeDocument/2006/math" xmlns:v="urn:schemas-microsoft-com:vml" xmlns:wp14="http://schemas.microsoft.com/office/word/2010/wordprocessingDrawing" xmlns:wp="http://schemas.openxmlformats.org/drawingml/2006/wordprocessingDrawing" xmlns:w10="urn:schemas-microsoft-com:office:word" xmlns:w="http://schemas.openxmlformats.org/wordprocessingml/2006/main" xmlns:w14="http://schemas.microsoft.com/office/word/2010/wordml" xmlns:w15="http://schemas.microsoft.com/office/word/2012/wordml" xmlns:w16se="http://schemas.microsoft.com/office/word/2015/wordml/symex" xmlns:wpg="http://schemas.microsoft.com/office/word/2010/wordprocessingGroup" xmlns:wpi="http://schemas.microsoft.com/office/word/2010/wordprocessingInk" xmlns:wne="http://schemas.microsoft.com/office/word/2006/wordml" xmlns:wps="http://schemas.microsoft.com/office/word/2010/wordprocessingShape" mc:Ignorable="w14 w15 w16se wp14">
+  <w:footnote w:type="separator" w:id="-1">
+    <w:p>
+      <w:pPr>
+        <w:spacing w:after="0" w:line="240" w:lineRule="auto"/>
+      </w:pPr>
+      <w:r>
+        <w:separator/>
+      </w:r>
+    </w:p>
+  </w:footnote>
+  <w:footnote w:type="continuationSeparator" w:id="0">
+    <w:p>
+      <w:pPr>
+        <w:spacing w:after="0" w:line="240" w:lineRule="auto"/>
+      </w:pPr>
+      <w:r>
+        <w:continuationSeparator/>
+      </w:r>
+    </w:p>
+  </w:footnote>
+</w:footnotes>
 </file>
 
 <file path=word/numbering.xml><?xml version="1.0" encoding="utf-8"?>
@@ -3751,6 +4221,50 @@
       <w:contextualSpacing/>
     </w:pPr>
   </w:style>
+  <w:style w:type="paragraph" w:styleId="Header">
+    <w:name w:val="header"/>
+    <w:basedOn w:val="Normal"/>
+    <w:link w:val="HeaderChar"/>
+    <w:uiPriority w:val="99"/>
+    <w:unhideWhenUsed/>
+    <w:rsid w:val="00023EE6"/>
+    <w:pPr>
+      <w:tabs>
+        <w:tab w:val="center" w:pos="4680"/>
+        <w:tab w:val="right" w:pos="9360"/>
+      </w:tabs>
+      <w:spacing w:after="0" w:line="240" w:lineRule="auto"/>
+    </w:pPr>
+  </w:style>
+  <w:style w:type="character" w:customStyle="1" w:styleId="HeaderChar">
+    <w:name w:val="Header Char"/>
+    <w:basedOn w:val="DefaultParagraphFont"/>
+    <w:link w:val="Header"/>
+    <w:uiPriority w:val="99"/>
+    <w:rsid w:val="00023EE6"/>
+  </w:style>
+  <w:style w:type="paragraph" w:styleId="Footer">
+    <w:name w:val="footer"/>
+    <w:basedOn w:val="Normal"/>
+    <w:link w:val="FooterChar"/>
+    <w:uiPriority w:val="99"/>
+    <w:unhideWhenUsed/>
+    <w:rsid w:val="00023EE6"/>
+    <w:pPr>
+      <w:tabs>
+        <w:tab w:val="center" w:pos="4680"/>
+        <w:tab w:val="right" w:pos="9360"/>
+      </w:tabs>
+      <w:spacing w:after="0" w:line="240" w:lineRule="auto"/>
+    </w:pPr>
+  </w:style>
+  <w:style w:type="character" w:customStyle="1" w:styleId="FooterChar">
+    <w:name w:val="Footer Char"/>
+    <w:basedOn w:val="DefaultParagraphFont"/>
+    <w:link w:val="Footer"/>
+    <w:uiPriority w:val="99"/>
+    <w:rsid w:val="00023EE6"/>
+  </w:style>
 </w:styles>
 </file>
 

</xml_diff>